<commit_message>
Update SOW to reference updated contractor terms
</commit_message>
<xml_diff>
--- a/statement-of-work.docx
+++ b/statement-of-work.docx
@@ -15,14 +15,7 @@
           <w:rFonts w:ascii="Times New Roman" w:hAnsi="Times New Roman"/>
           <w:b/>
         </w:rPr>
-        <w:t xml:space="preserve">Square One Standard </w:t>
-      </w:r>
-      <w:r>
-        <w:rPr>
-          <w:rFonts w:ascii="Times New Roman" w:hAnsi="Times New Roman"/>
-          <w:b/>
-        </w:rPr>
-        <w:t>Statement of Work</w:t>
+        <w:t>Square One Standard Statement of Work</w:t>
       </w:r>
     </w:p>
     <w:p>
@@ -38,7 +31,14 @@
           <w:rFonts w:ascii="Times New Roman" w:hAnsi="Times New Roman"/>
           <w:b/>
         </w:rPr>
-        <w:t>First Edition</w:t>
+        <w:t xml:space="preserve">First Edition, </w:t>
+      </w:r>
+      <w:r>
+        <w:rPr>
+          <w:rFonts w:ascii="Times New Roman" w:hAnsi="Times New Roman"/>
+          <w:b/>
+        </w:rPr>
+        <w:t>First Correction</w:t>
       </w:r>
     </w:p>
     <w:p>
@@ -52,7 +52,7 @@
         <w:rPr>
           <w:rFonts w:ascii="Times New Roman" w:hAnsi="Times New Roman"/>
         </w:rPr>
-        <w:t>We agree to these terms, along with the Square One Standard Contractor Terms, First Edition (https://squareoneforms.com/contractor/1e).</w:t>
+        <w:t>We agree to these terms, along with the Square One Standard Contractor Terms, First Edition, First Correction (https://squareoneforms.com/contractor/1e1c).</w:t>
       </w:r>
     </w:p>
     <w:p>

</xml_diff>

<commit_message>
Contractor: Revise Whole Agreement to avoid issues with follow-on SOWs
With thanks to David Fligor
</commit_message>
<xml_diff>
--- a/statement-of-work.docx
+++ b/statement-of-work.docx
@@ -31,14 +31,7 @@
           <w:rFonts w:ascii="Times New Roman" w:hAnsi="Times New Roman"/>
           <w:b/>
         </w:rPr>
-        <w:t xml:space="preserve">First Edition, </w:t>
-      </w:r>
-      <w:r>
-        <w:rPr>
-          <w:rFonts w:ascii="Times New Roman" w:hAnsi="Times New Roman"/>
-          <w:b/>
-        </w:rPr>
-        <w:t>First Correction</w:t>
+        <w:t>First Edition, Second Correction</w:t>
       </w:r>
     </w:p>
     <w:p>
@@ -52,7 +45,31 @@
         <w:rPr>
           <w:rFonts w:ascii="Times New Roman" w:hAnsi="Times New Roman"/>
         </w:rPr>
-        <w:t>We agree to these terms, along with the Square One Standard Contractor Terms, First Edition, First Correction (https://squareoneforms.com/contractor/1e1c).</w:t>
+        <w:t xml:space="preserve">We agree to these terms, along with the Square One Standard Contractor Terms, </w:t>
+      </w:r>
+      <w:r>
+        <w:rPr>
+          <w:rFonts w:ascii="Times New Roman" w:hAnsi="Times New Roman"/>
+        </w:rPr>
+        <w:t>First</w:t>
+      </w:r>
+      <w:r>
+        <w:rPr>
+          <w:rFonts w:ascii="Times New Roman" w:hAnsi="Times New Roman"/>
+        </w:rPr>
+        <w:t xml:space="preserve"> Edition, </w:t>
+      </w:r>
+      <w:r>
+        <w:rPr>
+          <w:rFonts w:ascii="Times New Roman" w:hAnsi="Times New Roman"/>
+        </w:rPr>
+        <w:t>Second</w:t>
+      </w:r>
+      <w:r>
+        <w:rPr>
+          <w:rFonts w:ascii="Times New Roman" w:hAnsi="Times New Roman"/>
+        </w:rPr>
+        <w:t xml:space="preserve"> Correction (https://squareoneforms.com/contractor/1e2c).</w:t>
       </w:r>
     </w:p>
     <w:p>

</xml_diff>

<commit_message>
Remove entity name placeholder from contractor signature block to SOW
</commit_message>
<xml_diff>
--- a/statement-of-work.docx
+++ b/statement-of-work.docx
@@ -81,19 +81,7 @@
         <w:rPr>
           <w:rFonts w:ascii="Times New Roman" w:hAnsi="Times New Roman"/>
         </w:rPr>
-        <w:t xml:space="preserve"> Update (https://squareoneforms.com/contractor/1e</w:t>
-      </w:r>
-      <w:r>
-        <w:rPr>
-          <w:rFonts w:ascii="Times New Roman" w:hAnsi="Times New Roman"/>
-        </w:rPr>
-        <w:t>2</w:t>
-      </w:r>
-      <w:r>
-        <w:rPr>
-          <w:rFonts w:ascii="Times New Roman" w:hAnsi="Times New Roman"/>
-        </w:rPr>
-        <w:t>u).</w:t>
+        <w:t xml:space="preserve"> Update (https://squareoneforms.com/contractor/1e2u).</w:t>
       </w:r>
     </w:p>
     <w:p>
@@ -407,9 +395,21 @@
               <w:rPr>
                 <w:rFonts w:ascii="Times New Roman" w:hAnsi="Times New Roman"/>
               </w:rPr>
-              <w:t>{ContractorCo, Inc.},</w:t>
-              <w:br/>
-              <w:t>{a Delaware corporation}</w:t>
+            </w:r>
+          </w:p>
+          <w:p>
+            <w:pPr>
+              <w:pStyle w:val="Normal"/>
+              <w:widowControl w:val="false"/>
+              <w:jc w:val="left"/>
+              <w:rPr>
+                <w:rFonts w:ascii="Times New Roman" w:hAnsi="Times New Roman"/>
+              </w:rPr>
+            </w:pPr>
+            <w:r>
+              <w:rPr>
+                <w:rFonts w:ascii="Times New Roman" w:hAnsi="Times New Roman"/>
+              </w:rPr>
             </w:r>
           </w:p>
           <w:p>
@@ -524,6 +524,7 @@
     <w:qFormat/>
     <w:pPr>
       <w:widowControl w:val="false"/>
+      <w:suppressAutoHyphens w:val="true"/>
       <w:bidi w:val="0"/>
       <w:spacing w:lineRule="auto" w:line="240" w:before="120" w:after="120"/>
       <w:jc w:val="both"/>
@@ -738,6 +739,7 @@
     <w:qFormat/>
     <w:pPr>
       <w:widowControl/>
+      <w:suppressAutoHyphens w:val="true"/>
       <w:bidi w:val="0"/>
       <w:spacing w:before="0" w:after="0"/>
       <w:jc w:val="both"/>

</xml_diff>

<commit_message>
SOW: Add e-mail lines to signature blocks
</commit_message>
<xml_diff>
--- a/statement-of-work.docx
+++ b/statement-of-work.docx
@@ -354,6 +354,21 @@
               <w:rPr>
                 <w:rFonts w:ascii="Times New Roman" w:hAnsi="Times New Roman"/>
               </w:rPr>
+              <w:t>E-Mail:</w:t>
+            </w:r>
+          </w:p>
+          <w:p>
+            <w:pPr>
+              <w:pStyle w:val="Normal"/>
+              <w:widowControl w:val="false"/>
+              <w:spacing w:before="120" w:after="120"/>
+              <w:jc w:val="left"/>
+              <w:rPr/>
+            </w:pPr>
+            <w:r>
+              <w:rPr>
+                <w:rFonts w:ascii="Times New Roman" w:hAnsi="Times New Roman"/>
+              </w:rPr>
               <w:t>Address:</w:t>
             </w:r>
           </w:p>
@@ -458,6 +473,21 @@
                 <w:rFonts w:ascii="Times New Roman" w:hAnsi="Times New Roman"/>
               </w:rPr>
               <w:t>Date:</w:t>
+            </w:r>
+          </w:p>
+          <w:p>
+            <w:pPr>
+              <w:pStyle w:val="Normal"/>
+              <w:widowControl w:val="false"/>
+              <w:spacing w:before="120" w:after="120"/>
+              <w:jc w:val="left"/>
+              <w:rPr/>
+            </w:pPr>
+            <w:r>
+              <w:rPr>
+                <w:rFonts w:ascii="Times New Roman" w:hAnsi="Times New Roman"/>
+              </w:rPr>
+              <w:t>E-Mail:</w:t>
             </w:r>
           </w:p>
           <w:p>

</xml_diff>

<commit_message>
SOW: Replace instructions with examples
</commit_message>
<xml_diff>
--- a/statement-of-work.docx
+++ b/statement-of-work.docx
@@ -103,7 +103,24 @@
           <w:rFonts w:ascii="Times New Roman" w:hAnsi="Times New Roman"/>
         </w:rPr>
         <w:tab/>
-        <w:t>{Describe the work, work standards, methods of delivery, and deadlines.}</w:t>
+        <w:t>{</w:t>
+      </w:r>
+      <w:r>
+        <w:rPr>
+          <w:rFonts w:eastAsia="Noto Serif CJK SC" w:cs="FreeSans" w:ascii="Times New Roman" w:hAnsi="Times New Roman"/>
+          <w:color w:val="auto"/>
+          <w:kern w:val="0"/>
+          <w:sz w:val="24"/>
+          <w:szCs w:val="24"/>
+          <w:lang w:val="en-US" w:eastAsia="zh-CN" w:bidi="hi-IN"/>
+        </w:rPr>
+        <w:t>proofread and format the company’s annual marketing report for presentation to the company’s board of directors</w:t>
+      </w:r>
+      <w:r>
+        <w:rPr>
+          <w:rFonts w:ascii="Times New Roman" w:hAnsi="Times New Roman"/>
+        </w:rPr>
+        <w:t>}</w:t>
       </w:r>
     </w:p>
     <w:p>
@@ -125,7 +142,24 @@
           <w:rFonts w:ascii="Times New Roman" w:hAnsi="Times New Roman"/>
         </w:rPr>
         <w:tab/>
-        <w:t>{Describe what the contractor will charge.}</w:t>
+        <w:t>{</w:t>
+      </w:r>
+      <w:r>
+        <w:rPr>
+          <w:rFonts w:eastAsia="Noto Serif CJK SC" w:cs="FreeSans" w:ascii="Times New Roman" w:hAnsi="Times New Roman"/>
+          <w:color w:val="auto"/>
+          <w:kern w:val="0"/>
+          <w:sz w:val="24"/>
+          <w:szCs w:val="24"/>
+          <w:lang w:val="en-US" w:eastAsia="zh-CN" w:bidi="hi-IN"/>
+        </w:rPr>
+        <w:t>$1,345 per hour</w:t>
+      </w:r>
+      <w:r>
+        <w:rPr>
+          <w:rFonts w:ascii="Times New Roman" w:hAnsi="Times New Roman"/>
+        </w:rPr>
+        <w:t>}</w:t>
       </w:r>
     </w:p>
     <w:p>
@@ -147,7 +181,24 @@
           <w:rFonts w:ascii="Times New Roman" w:hAnsi="Times New Roman"/>
         </w:rPr>
         <w:tab/>
-        <w:t>{Describe when and how the contractor will bill the client.}</w:t>
+        <w:t>{</w:t>
+      </w:r>
+      <w:r>
+        <w:rPr>
+          <w:rFonts w:eastAsia="Noto Serif CJK SC" w:cs="FreeSans" w:ascii="Times New Roman" w:hAnsi="Times New Roman"/>
+          <w:color w:val="auto"/>
+          <w:kern w:val="0"/>
+          <w:sz w:val="24"/>
+          <w:szCs w:val="24"/>
+          <w:lang w:val="en-US" w:eastAsia="zh-CN" w:bidi="hi-IN"/>
+        </w:rPr>
+        <w:t>monthly, in arrears</w:t>
+      </w:r>
+      <w:r>
+        <w:rPr>
+          <w:rFonts w:ascii="Times New Roman" w:hAnsi="Times New Roman"/>
+        </w:rPr>
+        <w:t>}</w:t>
       </w:r>
     </w:p>
     <w:p>
@@ -171,7 +222,28 @@
           <w:i w:val="false"/>
           <w:iCs w:val="false"/>
         </w:rPr>
-        <w:t>{Describe how the client will pay the contractor.}</w:t>
+        <w:t>{</w:t>
+      </w:r>
+      <w:r>
+        <w:rPr>
+          <w:rFonts w:eastAsia="Noto Serif CJK SC" w:cs="FreeSans" w:ascii="Times New Roman" w:hAnsi="Times New Roman"/>
+          <w:i w:val="false"/>
+          <w:iCs w:val="false"/>
+          <w:color w:val="auto"/>
+          <w:kern w:val="0"/>
+          <w:sz w:val="24"/>
+          <w:szCs w:val="24"/>
+          <w:lang w:val="en-US" w:eastAsia="zh-CN" w:bidi="hi-IN"/>
+        </w:rPr>
+        <w:t>ACH</w:t>
+      </w:r>
+      <w:r>
+        <w:rPr>
+          <w:rFonts w:ascii="Times New Roman" w:hAnsi="Times New Roman"/>
+          <w:i w:val="false"/>
+          <w:iCs w:val="false"/>
+        </w:rPr>
+        <w:t>}</w:t>
       </w:r>
     </w:p>
     <w:p>

</xml_diff>

<commit_message>
SOW: Correct "fairly rounder" to "fairly rounded"
Credit: Scott Nielson
</commit_message>
<xml_diff>
--- a/statement-of-work.docx
+++ b/statement-of-work.docx
@@ -1,14 +1,10 @@
 
 <file path=word/document.xml><?xml version="1.0" encoding="utf-8"?>
-<w:document xmlns:o="urn:schemas-microsoft-com:office:office" xmlns:r="http://schemas.openxmlformats.org/officeDocument/2006/relationships" xmlns:v="urn:schemas-microsoft-com:vml" xmlns:w="http://schemas.openxmlformats.org/wordprocessingml/2006/main" xmlns:w10="urn:schemas-microsoft-com:office:word" xmlns:wp="http://schemas.openxmlformats.org/drawingml/2006/wordprocessingDrawing" xmlns:wps="http://schemas.microsoft.com/office/word/2010/wordprocessingShape" xmlns:wpg="http://schemas.microsoft.com/office/word/2010/wordprocessingGroup" xmlns:mc="http://schemas.openxmlformats.org/markup-compatibility/2006" xmlns:wp14="http://schemas.microsoft.com/office/word/2010/wordprocessingDrawing" xmlns:w14="http://schemas.microsoft.com/office/word/2010/wordml" mc:Ignorable="w14 wp14">
+<w:document xmlns:wpc="http://schemas.microsoft.com/office/word/2010/wordprocessingCanvas" xmlns:cx="http://schemas.microsoft.com/office/drawing/2014/chartex" xmlns:cx1="http://schemas.microsoft.com/office/drawing/2015/9/8/chartex" xmlns:cx2="http://schemas.microsoft.com/office/drawing/2015/10/21/chartex" xmlns:cx3="http://schemas.microsoft.com/office/drawing/2016/5/9/chartex" xmlns:cx4="http://schemas.microsoft.com/office/drawing/2016/5/10/chartex" xmlns:cx5="http://schemas.microsoft.com/office/drawing/2016/5/11/chartex" xmlns:cx6="http://schemas.microsoft.com/office/drawing/2016/5/12/chartex" xmlns:cx7="http://schemas.microsoft.com/office/drawing/2016/5/13/chartex" xmlns:cx8="http://schemas.microsoft.com/office/drawing/2016/5/14/chartex" xmlns:mc="http://schemas.openxmlformats.org/markup-compatibility/2006" xmlns:aink="http://schemas.microsoft.com/office/drawing/2016/ink" xmlns:am3d="http://schemas.microsoft.com/office/drawing/2017/model3d" xmlns:o="urn:schemas-microsoft-com:office:office" xmlns:oel="http://schemas.microsoft.com/office/2019/extlst" xmlns:r="http://schemas.openxmlformats.org/officeDocument/2006/relationships" xmlns:m="http://schemas.openxmlformats.org/officeDocument/2006/math" xmlns:v="urn:schemas-microsoft-com:vml" xmlns:wp14="http://schemas.microsoft.com/office/word/2010/wordprocessingDrawing" xmlns:wp="http://schemas.openxmlformats.org/drawingml/2006/wordprocessingDrawing" xmlns:w10="urn:schemas-microsoft-com:office:word" xmlns:w="http://schemas.openxmlformats.org/wordprocessingml/2006/main" xmlns:w14="http://schemas.microsoft.com/office/word/2010/wordml" xmlns:w15="http://schemas.microsoft.com/office/word/2012/wordml" xmlns:w16cex="http://schemas.microsoft.com/office/word/2018/wordml/cex" xmlns:w16cid="http://schemas.microsoft.com/office/word/2016/wordml/cid" xmlns:w16="http://schemas.microsoft.com/office/word/2018/wordml" xmlns:w16du="http://schemas.microsoft.com/office/word/2023/wordml/word16du" xmlns:w16sdtdh="http://schemas.microsoft.com/office/word/2020/wordml/sdtdatahash" xmlns:w16se="http://schemas.microsoft.com/office/word/2015/wordml/symex" xmlns:wpg="http://schemas.microsoft.com/office/word/2010/wordprocessingGroup" xmlns:wpi="http://schemas.microsoft.com/office/word/2010/wordprocessingInk" xmlns:wne="http://schemas.microsoft.com/office/word/2006/wordml" xmlns:wps="http://schemas.microsoft.com/office/word/2010/wordprocessingShape" mc:Ignorable="w14 w15 w16se w16cid w16 w16cex w16sdtdh wp14">
   <w:body>
     <w:p>
       <w:pPr>
-        <w:pStyle w:val="Normal"/>
-        <w:spacing w:before="120" w:after="120"/>
-        <w:ind w:hanging="0"/>
         <w:jc w:val="left"/>
-        <w:rPr/>
       </w:pPr>
       <w:r>
         <w:rPr>
@@ -20,88 +16,35 @@
     </w:p>
     <w:p>
       <w:pPr>
-        <w:pStyle w:val="Normal"/>
-        <w:spacing w:before="120" w:after="120"/>
-        <w:ind w:hanging="0"/>
         <w:jc w:val="left"/>
         <w:rPr>
-          <w:rFonts w:ascii="Times New Roman" w:hAnsi="Times New Roman" w:eastAsia="Noto Serif CJK SC" w:cs="FreeSans"/>
+          <w:rFonts w:ascii="Times New Roman" w:hAnsi="Times New Roman"/>
           <w:b/>
+        </w:rPr>
+      </w:pPr>
+      <w:r>
+        <w:rPr>
+          <w:rFonts w:ascii="Times New Roman" w:hAnsi="Times New Roman"/>
           <w:b/>
-          <w:color w:val="auto"/>
-          <w:kern w:val="0"/>
-          <w:sz w:val="24"/>
-          <w:szCs w:val="24"/>
-          <w:lang w:val="en-US" w:eastAsia="zh-CN" w:bidi="hi-IN"/>
-        </w:rPr>
-      </w:pPr>
-      <w:r>
-        <w:rPr>
-          <w:rFonts w:eastAsia="Noto Serif CJK SC" w:cs="FreeSans" w:ascii="Times New Roman" w:hAnsi="Times New Roman"/>
-          <w:b/>
-          <w:color w:val="auto"/>
-          <w:kern w:val="0"/>
-          <w:sz w:val="24"/>
-          <w:szCs w:val="24"/>
-          <w:lang w:val="en-US" w:eastAsia="zh-CN" w:bidi="hi-IN"/>
         </w:rPr>
         <w:t>Development Draft</w:t>
       </w:r>
     </w:p>
     <w:p>
       <w:pPr>
-        <w:pStyle w:val="Normal"/>
-        <w:ind w:left="0" w:hanging="0"/>
         <w:jc w:val="left"/>
-        <w:rPr/>
       </w:pPr>
       <w:r>
         <w:rPr>
           <w:rFonts w:ascii="Times New Roman" w:hAnsi="Times New Roman"/>
         </w:rPr>
-        <w:t xml:space="preserve">We agree to these terms, along with the Square One Standard Contractor Terms, </w:t>
-      </w:r>
-      <w:r>
-        <w:rPr>
-          <w:rFonts w:eastAsia="Noto Serif CJK SC" w:cs="FreeSans" w:ascii="Times New Roman" w:hAnsi="Times New Roman"/>
-          <w:color w:val="auto"/>
-          <w:kern w:val="0"/>
-          <w:sz w:val="24"/>
-          <w:szCs w:val="24"/>
-          <w:lang w:val="en-US" w:eastAsia="zh-CN" w:bidi="hi-IN"/>
-        </w:rPr>
-        <w:t>TODO</w:t>
-      </w:r>
-      <w:r>
-        <w:rPr>
-          <w:rFonts w:ascii="Times New Roman" w:hAnsi="Times New Roman"/>
-        </w:rPr>
-        <w:t xml:space="preserve"> (https://squareoneforms.com/contractor/</w:t>
-      </w:r>
-      <w:r>
-        <w:rPr>
-          <w:rFonts w:eastAsia="Noto Serif CJK SC" w:cs="FreeSans" w:ascii="Times New Roman" w:hAnsi="Times New Roman"/>
-          <w:color w:val="auto"/>
-          <w:kern w:val="0"/>
-          <w:sz w:val="24"/>
-          <w:szCs w:val="24"/>
-          <w:lang w:val="en-US" w:eastAsia="zh-CN" w:bidi="hi-IN"/>
-        </w:rPr>
-        <w:t>TODO</w:t>
-      </w:r>
-      <w:r>
-        <w:rPr>
-          <w:rFonts w:ascii="Times New Roman" w:hAnsi="Times New Roman"/>
-        </w:rPr>
-        <w:t>).</w:t>
+        <w:t>We agree to these terms, along with the Square One Standard Contractor Terms, TODO (https://squareoneforms.com/contractor/TODO).</w:t>
       </w:r>
     </w:p>
     <w:p>
       <w:pPr>
-        <w:pStyle w:val="Normal"/>
         <w:ind w:left="2880" w:hanging="2880"/>
         <w:jc w:val="left"/>
-        <w:rPr/>
       </w:pPr>
       <w:r>
         <w:rPr>
@@ -115,32 +58,13 @@
           <w:rFonts w:ascii="Times New Roman" w:hAnsi="Times New Roman"/>
         </w:rPr>
         <w:tab/>
-        <w:t>{</w:t>
-      </w:r>
-      <w:r>
-        <w:rPr>
-          <w:rFonts w:eastAsia="Noto Serif CJK SC" w:cs="FreeSans" w:ascii="Times New Roman" w:hAnsi="Times New Roman"/>
-          <w:color w:val="auto"/>
-          <w:kern w:val="0"/>
-          <w:sz w:val="24"/>
-          <w:szCs w:val="24"/>
-          <w:lang w:val="en-US" w:eastAsia="zh-CN" w:bidi="hi-IN"/>
-        </w:rPr>
-        <w:t>proofread and format the company’s annual marketing report for presentation to the company’s board of directors for up to eight hours</w:t>
-      </w:r>
-      <w:r>
-        <w:rPr>
-          <w:rFonts w:ascii="Times New Roman" w:hAnsi="Times New Roman"/>
-        </w:rPr>
-        <w:t>}</w:t>
+        <w:t>{proofread and format the company’s annual marketing report for presentation to the company’s board of directors for up to eight hours}</w:t>
       </w:r>
     </w:p>
     <w:p>
       <w:pPr>
-        <w:pStyle w:val="Normal"/>
         <w:ind w:left="2880" w:hanging="2880"/>
         <w:jc w:val="left"/>
-        <w:rPr/>
       </w:pPr>
       <w:r>
         <w:rPr>
@@ -154,32 +78,13 @@
           <w:rFonts w:ascii="Times New Roman" w:hAnsi="Times New Roman"/>
         </w:rPr>
         <w:tab/>
-        <w:t>{</w:t>
-      </w:r>
-      <w:r>
-        <w:rPr>
-          <w:rFonts w:eastAsia="Noto Serif CJK SC" w:cs="FreeSans" w:ascii="Times New Roman" w:hAnsi="Times New Roman"/>
-          <w:color w:val="auto"/>
-          <w:kern w:val="0"/>
-          <w:sz w:val="24"/>
-          <w:szCs w:val="24"/>
-          <w:lang w:val="en-US" w:eastAsia="zh-CN" w:bidi="hi-IN"/>
-        </w:rPr>
-        <w:t>$134.50 per hour</w:t>
-      </w:r>
-      <w:r>
-        <w:rPr>
-          <w:rFonts w:ascii="Times New Roman" w:hAnsi="Times New Roman"/>
-        </w:rPr>
-        <w:t>}</w:t>
+        <w:t>{$134.50 per hour}</w:t>
       </w:r>
     </w:p>
     <w:p>
       <w:pPr>
-        <w:pStyle w:val="Normal"/>
         <w:ind w:left="2880" w:hanging="2880"/>
         <w:jc w:val="left"/>
-        <w:rPr/>
       </w:pPr>
       <w:r>
         <w:rPr>
@@ -193,32 +98,25 @@
           <w:rFonts w:ascii="Times New Roman" w:hAnsi="Times New Roman"/>
         </w:rPr>
         <w:tab/>
-        <w:t>{</w:t>
-      </w:r>
-      <w:r>
-        <w:rPr>
-          <w:rFonts w:eastAsia="Noto Serif CJK SC" w:cs="FreeSans" w:ascii="Times New Roman" w:hAnsi="Times New Roman"/>
-          <w:color w:val="auto"/>
-          <w:kern w:val="0"/>
-          <w:sz w:val="24"/>
-          <w:szCs w:val="24"/>
-          <w:lang w:val="en-US" w:eastAsia="zh-CN" w:bidi="hi-IN"/>
-        </w:rPr>
-        <w:t>monthly, in arrears, in fairly rounder quarter-hour increments</w:t>
-      </w:r>
-      <w:r>
-        <w:rPr>
-          <w:rFonts w:ascii="Times New Roman" w:hAnsi="Times New Roman"/>
-        </w:rPr>
-        <w:t>}</w:t>
+        <w:t>{monthly, in arrears, in fairly rounde</w:t>
+      </w:r>
+      <w:r>
+        <w:rPr>
+          <w:rFonts w:ascii="Times New Roman" w:hAnsi="Times New Roman"/>
+        </w:rPr>
+        <w:t>d</w:t>
+      </w:r>
+      <w:r>
+        <w:rPr>
+          <w:rFonts w:ascii="Times New Roman" w:hAnsi="Times New Roman"/>
+        </w:rPr>
+        <w:t xml:space="preserve"> quarter-hour increments}</w:t>
       </w:r>
     </w:p>
     <w:p>
       <w:pPr>
-        <w:pStyle w:val="Normal"/>
         <w:ind w:left="2880" w:hanging="2880"/>
         <w:jc w:val="left"/>
-        <w:rPr/>
       </w:pPr>
       <w:r>
         <w:rPr>
@@ -226,44 +124,25 @@
           <w:i/>
         </w:rPr>
         <w:t>Payment Method</w:t>
+      </w:r>
+      <w:r>
+        <w:rPr>
+          <w:rFonts w:ascii="Times New Roman" w:hAnsi="Times New Roman"/>
+          <w:i/>
+        </w:rPr>
         <w:tab/>
       </w:r>
       <w:r>
         <w:rPr>
           <w:rFonts w:ascii="Times New Roman" w:hAnsi="Times New Roman"/>
-          <w:i w:val="false"/>
-          <w:iCs w:val="false"/>
-        </w:rPr>
-        <w:t>{</w:t>
-      </w:r>
-      <w:r>
-        <w:rPr>
-          <w:rFonts w:eastAsia="Noto Serif CJK SC" w:cs="FreeSans" w:ascii="Times New Roman" w:hAnsi="Times New Roman"/>
-          <w:i w:val="false"/>
-          <w:iCs w:val="false"/>
-          <w:color w:val="auto"/>
-          <w:kern w:val="0"/>
-          <w:sz w:val="24"/>
-          <w:szCs w:val="24"/>
-          <w:lang w:val="en-US" w:eastAsia="zh-CN" w:bidi="hi-IN"/>
-        </w:rPr>
-        <w:t>ACH</w:t>
-      </w:r>
-      <w:r>
-        <w:rPr>
-          <w:rFonts w:ascii="Times New Roman" w:hAnsi="Times New Roman"/>
-          <w:i w:val="false"/>
-          <w:iCs w:val="false"/>
-        </w:rPr>
-        <w:t>}</w:t>
+        </w:rPr>
+        <w:t>{ACH}</w:t>
       </w:r>
     </w:p>
     <w:p>
       <w:pPr>
-        <w:pStyle w:val="Normal"/>
         <w:ind w:left="2880" w:hanging="2880"/>
         <w:jc w:val="left"/>
-        <w:rPr/>
       </w:pPr>
       <w:r>
         <w:rPr>
@@ -282,10 +161,8 @@
     </w:p>
     <w:p>
       <w:pPr>
-        <w:pStyle w:val="Normal"/>
         <w:ind w:left="2880" w:hanging="2880"/>
         <w:jc w:val="left"/>
-        <w:rPr/>
       </w:pPr>
       <w:r>
         <w:rPr>
@@ -304,10 +181,7 @@
     </w:p>
     <w:tbl>
       <w:tblPr>
-        <w:tblStyle w:val="Table1"/>
         <w:tblW w:w="9360" w:type="dxa"/>
-        <w:jc w:val="left"/>
-        <w:tblInd w:w="0" w:type="dxa"/>
         <w:tblLayout w:type="fixed"/>
         <w:tblCellMar>
           <w:top w:w="100" w:type="dxa"/>
@@ -315,28 +189,22 @@
           <w:bottom w:w="100" w:type="dxa"/>
           <w:right w:w="100" w:type="dxa"/>
         </w:tblCellMar>
-        <w:tblLook w:val="0600"/>
+        <w:tblLook w:val="0600" w:firstRow="0" w:lastRow="0" w:firstColumn="0" w:lastColumn="0" w:noHBand="1" w:noVBand="1"/>
       </w:tblPr>
       <w:tblGrid>
-        <w:gridCol w:w="4680"/>
+        <w:gridCol w:w="4681"/>
         <w:gridCol w:w="4679"/>
       </w:tblGrid>
       <w:tr>
-        <w:trPr/>
         <w:tc>
           <w:tcPr>
             <w:tcW w:w="4680" w:type="dxa"/>
-            <w:tcBorders/>
-            <w:shd w:fill="auto" w:val="clear"/>
+            <w:shd w:val="clear" w:color="auto" w:fill="auto"/>
           </w:tcPr>
           <w:p>
             <w:pPr>
-              <w:pStyle w:val="Normal"/>
-              <w:keepNext w:val="true"/>
-              <w:widowControl w:val="false"/>
-              <w:spacing w:before="120" w:after="120"/>
-              <w:jc w:val="left"/>
-              <w:rPr/>
+              <w:keepNext/>
+              <w:jc w:val="left"/>
             </w:pPr>
             <w:r>
               <w:rPr>
@@ -348,45 +216,46 @@
           </w:p>
           <w:p>
             <w:pPr>
-              <w:pStyle w:val="Normal"/>
-              <w:keepNext w:val="true"/>
-              <w:widowControl w:val="false"/>
-              <w:jc w:val="left"/>
-              <w:rPr/>
+              <w:keepNext/>
+              <w:jc w:val="left"/>
             </w:pPr>
             <w:r>
               <w:rPr>
                 <w:rFonts w:ascii="Times New Roman" w:hAnsi="Times New Roman"/>
               </w:rPr>
               <w:t>{ClientCo, Inc.},</w:t>
+            </w:r>
+            <w:r>
+              <w:rPr>
+                <w:rFonts w:ascii="Times New Roman" w:hAnsi="Times New Roman"/>
+              </w:rPr>
               <w:br/>
               <w:t>{a Delaware corporation}</w:t>
             </w:r>
           </w:p>
           <w:p>
             <w:pPr>
-              <w:pStyle w:val="Normal"/>
-              <w:keepNext w:val="true"/>
-              <w:widowControl w:val="false"/>
-              <w:jc w:val="left"/>
-              <w:rPr/>
+              <w:keepNext/>
+              <w:jc w:val="left"/>
             </w:pPr>
             <w:r>
               <w:rPr>
                 <w:rFonts w:ascii="Times New Roman" w:hAnsi="Times New Roman"/>
               </w:rPr>
               <w:br/>
+            </w:r>
+            <w:r>
+              <w:rPr>
+                <w:rFonts w:ascii="Times New Roman" w:hAnsi="Times New Roman"/>
+              </w:rPr>
               <w:br/>
               <w:t>Signature:</w:t>
             </w:r>
           </w:p>
           <w:p>
             <w:pPr>
-              <w:pStyle w:val="Normal"/>
-              <w:keepNext w:val="true"/>
-              <w:widowControl w:val="false"/>
-              <w:jc w:val="left"/>
-              <w:rPr/>
+              <w:keepNext/>
+              <w:jc w:val="left"/>
             </w:pPr>
             <w:r>
               <w:rPr>
@@ -397,11 +266,8 @@
           </w:p>
           <w:p>
             <w:pPr>
-              <w:pStyle w:val="Normal"/>
-              <w:keepNext w:val="true"/>
-              <w:widowControl w:val="false"/>
-              <w:jc w:val="left"/>
-              <w:rPr/>
+              <w:keepNext/>
+              <w:jc w:val="left"/>
             </w:pPr>
             <w:r>
               <w:rPr>
@@ -412,12 +278,8 @@
           </w:p>
           <w:p>
             <w:pPr>
-              <w:pStyle w:val="Normal"/>
-              <w:keepNext w:val="true"/>
-              <w:widowControl w:val="false"/>
-              <w:spacing w:before="120" w:after="120"/>
-              <w:jc w:val="left"/>
-              <w:rPr/>
+              <w:keepNext/>
+              <w:jc w:val="left"/>
             </w:pPr>
             <w:r>
               <w:rPr>
@@ -428,11 +290,7 @@
           </w:p>
           <w:p>
             <w:pPr>
-              <w:pStyle w:val="Normal"/>
-              <w:widowControl w:val="false"/>
-              <w:spacing w:before="120" w:after="120"/>
-              <w:jc w:val="left"/>
-              <w:rPr/>
+              <w:jc w:val="left"/>
             </w:pPr>
             <w:r>
               <w:rPr>
@@ -443,11 +301,7 @@
           </w:p>
           <w:p>
             <w:pPr>
-              <w:pStyle w:val="Normal"/>
-              <w:widowControl w:val="false"/>
-              <w:spacing w:before="120" w:after="120"/>
-              <w:jc w:val="left"/>
-              <w:rPr/>
+              <w:jc w:val="left"/>
             </w:pPr>
             <w:r>
               <w:rPr>
@@ -460,17 +314,12 @@
         <w:tc>
           <w:tcPr>
             <w:tcW w:w="4679" w:type="dxa"/>
-            <w:tcBorders/>
-            <w:shd w:fill="auto" w:val="clear"/>
+            <w:shd w:val="clear" w:color="auto" w:fill="auto"/>
           </w:tcPr>
           <w:p>
             <w:pPr>
-              <w:pStyle w:val="Normal"/>
-              <w:keepNext w:val="true"/>
-              <w:widowControl w:val="false"/>
-              <w:spacing w:before="120" w:after="120"/>
-              <w:jc w:val="left"/>
-              <w:rPr/>
+              <w:keepNext/>
+              <w:jc w:val="left"/>
             </w:pPr>
             <w:r>
               <w:rPr>
@@ -482,59 +331,44 @@
           </w:p>
           <w:p>
             <w:pPr>
-              <w:pStyle w:val="Normal"/>
-              <w:keepNext w:val="true"/>
-              <w:widowControl w:val="false"/>
-              <w:jc w:val="left"/>
-              <w:rPr>
-                <w:rFonts w:ascii="Times New Roman" w:hAnsi="Times New Roman"/>
-              </w:rPr>
-            </w:pPr>
-            <w:r>
-              <w:rPr>
-                <w:rFonts w:ascii="Times New Roman" w:hAnsi="Times New Roman"/>
-              </w:rPr>
-            </w:r>
-          </w:p>
-          <w:p>
-            <w:pPr>
-              <w:pStyle w:val="Normal"/>
-              <w:widowControl w:val="false"/>
-              <w:jc w:val="left"/>
-              <w:rPr>
-                <w:rFonts w:ascii="Times New Roman" w:hAnsi="Times New Roman"/>
-              </w:rPr>
-            </w:pPr>
-            <w:r>
-              <w:rPr>
-                <w:rFonts w:ascii="Times New Roman" w:hAnsi="Times New Roman"/>
-              </w:rPr>
-            </w:r>
-          </w:p>
-          <w:p>
-            <w:pPr>
-              <w:pStyle w:val="Normal"/>
-              <w:keepNext w:val="true"/>
-              <w:widowControl w:val="false"/>
-              <w:jc w:val="left"/>
-              <w:rPr/>
+              <w:keepNext/>
+              <w:jc w:val="left"/>
+              <w:rPr>
+                <w:rFonts w:ascii="Times New Roman" w:hAnsi="Times New Roman"/>
+              </w:rPr>
+            </w:pPr>
+          </w:p>
+          <w:p>
+            <w:pPr>
+              <w:jc w:val="left"/>
+              <w:rPr>
+                <w:rFonts w:ascii="Times New Roman" w:hAnsi="Times New Roman"/>
+              </w:rPr>
+            </w:pPr>
+          </w:p>
+          <w:p>
+            <w:pPr>
+              <w:keepNext/>
+              <w:jc w:val="left"/>
             </w:pPr>
             <w:r>
               <w:rPr>
                 <w:rFonts w:ascii="Times New Roman" w:hAnsi="Times New Roman"/>
               </w:rPr>
               <w:br/>
+            </w:r>
+            <w:r>
+              <w:rPr>
+                <w:rFonts w:ascii="Times New Roman" w:hAnsi="Times New Roman"/>
+              </w:rPr>
               <w:br/>
               <w:t>Signature:</w:t>
             </w:r>
           </w:p>
           <w:p>
             <w:pPr>
-              <w:pStyle w:val="Normal"/>
-              <w:keepNext w:val="true"/>
-              <w:widowControl w:val="false"/>
-              <w:jc w:val="left"/>
-              <w:rPr/>
+              <w:keepNext/>
+              <w:jc w:val="left"/>
             </w:pPr>
             <w:r>
               <w:rPr>
@@ -545,12 +379,8 @@
           </w:p>
           <w:p>
             <w:pPr>
-              <w:pStyle w:val="Normal"/>
-              <w:keepNext w:val="true"/>
-              <w:widowControl w:val="false"/>
-              <w:spacing w:before="120" w:after="120"/>
-              <w:jc w:val="left"/>
-              <w:rPr/>
+              <w:keepNext/>
+              <w:jc w:val="left"/>
             </w:pPr>
             <w:r>
               <w:rPr>
@@ -561,11 +391,7 @@
           </w:p>
           <w:p>
             <w:pPr>
-              <w:pStyle w:val="Normal"/>
-              <w:widowControl w:val="false"/>
-              <w:spacing w:before="120" w:after="120"/>
-              <w:jc w:val="left"/>
-              <w:rPr/>
+              <w:jc w:val="left"/>
             </w:pPr>
             <w:r>
               <w:rPr>
@@ -576,11 +402,7 @@
           </w:p>
           <w:p>
             <w:pPr>
-              <w:pStyle w:val="Normal"/>
-              <w:widowControl w:val="false"/>
-              <w:spacing w:before="120" w:after="120"/>
-              <w:jc w:val="left"/>
-              <w:rPr/>
+              <w:jc w:val="left"/>
             </w:pPr>
             <w:r>
               <w:rPr>
@@ -594,288 +416,643 @@
     </w:tbl>
     <w:p>
       <w:pPr>
-        <w:pStyle w:val="Normal"/>
-        <w:keepNext w:val="true"/>
-        <w:spacing w:before="120" w:after="120"/>
+        <w:keepNext/>
         <w:jc w:val="left"/>
-        <w:rPr/>
       </w:pPr>
-      <w:r>
-        <w:rPr/>
-      </w:r>
     </w:p>
     <w:sectPr>
-      <w:type w:val="nextPage"/>
       <w:pgSz w:w="12240" w:h="15840"/>
-      <w:pgMar w:left="1440" w:right="1440" w:header="0" w:top="1440" w:footer="0" w:bottom="1440" w:gutter="0"/>
-      <w:pgNumType w:start="1" w:fmt="decimal"/>
-      <w:formProt w:val="false"/>
-      <w:textDirection w:val="lrTb"/>
-      <w:docGrid w:type="default" w:linePitch="100" w:charSpace="0"/>
+      <w:pgMar w:top="1440" w:right="1440" w:bottom="1440" w:left="1440" w:header="0" w:footer="0" w:gutter="0"/>
+      <w:pgNumType w:start="1"/>
+      <w:cols w:space="720"/>
+      <w:formProt w:val="0"/>
+      <w:docGrid w:linePitch="100"/>
     </w:sectPr>
   </w:body>
 </w:document>
 </file>
 
 <file path=word/styles.xml><?xml version="1.0" encoding="utf-8"?>
-<w:styles xmlns:w="http://schemas.openxmlformats.org/wordprocessingml/2006/main" xmlns:w14="http://schemas.microsoft.com/office/word/2010/wordml" xmlns:mc="http://schemas.openxmlformats.org/markup-compatibility/2006" mc:Ignorable="w14">
+<w:styles xmlns:mc="http://schemas.openxmlformats.org/markup-compatibility/2006" xmlns:r="http://schemas.openxmlformats.org/officeDocument/2006/relationships" xmlns:w="http://schemas.openxmlformats.org/wordprocessingml/2006/main" xmlns:w14="http://schemas.microsoft.com/office/word/2010/wordml" xmlns:w15="http://schemas.microsoft.com/office/word/2012/wordml" xmlns:w16cex="http://schemas.microsoft.com/office/word/2018/wordml/cex" xmlns:w16cid="http://schemas.microsoft.com/office/word/2016/wordml/cid" xmlns:w16="http://schemas.microsoft.com/office/word/2018/wordml" xmlns:w16sdtdh="http://schemas.microsoft.com/office/word/2020/wordml/sdtdatahash" xmlns:w16se="http://schemas.microsoft.com/office/word/2015/wordml/symex" mc:Ignorable="w14 w15 w16se w16cid w16 w16cex w16sdtdh">
   <w:docDefaults>
     <w:rPrDefault>
       <w:rPr>
-        <w:rFonts w:ascii="Calibri" w:hAnsi="Calibri" w:eastAsia="Noto Serif CJK SC" w:cs="FreeSans"/>
+        <w:rFonts w:ascii="Calibri" w:eastAsia="Noto Serif CJK SC" w:hAnsi="Calibri" w:cs="FreeSans"/>
         <w:szCs w:val="24"/>
         <w:lang w:val="en-US" w:eastAsia="zh-CN" w:bidi="hi-IN"/>
       </w:rPr>
     </w:rPrDefault>
     <w:pPrDefault>
       <w:pPr>
-        <w:suppressAutoHyphens w:val="true"/>
+        <w:suppressAutoHyphens/>
       </w:pPr>
     </w:pPrDefault>
   </w:docDefaults>
-  <w:style w:type="paragraph" w:styleId="Normal">
+  <w:latentStyles w:defLockedState="0" w:defUIPriority="99" w:defSemiHidden="0" w:defUnhideWhenUsed="0" w:defQFormat="0" w:count="376">
+    <w:lsdException w:name="Normal" w:uiPriority="0" w:qFormat="1"/>
+    <w:lsdException w:name="heading 1" w:uiPriority="9" w:qFormat="1"/>
+    <w:lsdException w:name="heading 2" w:semiHidden="1" w:uiPriority="9" w:unhideWhenUsed="1" w:qFormat="1"/>
+    <w:lsdException w:name="heading 3" w:semiHidden="1" w:uiPriority="9" w:unhideWhenUsed="1" w:qFormat="1"/>
+    <w:lsdException w:name="heading 4" w:semiHidden="1" w:uiPriority="9" w:unhideWhenUsed="1" w:qFormat="1"/>
+    <w:lsdException w:name="heading 5" w:semiHidden="1" w:uiPriority="9" w:unhideWhenUsed="1" w:qFormat="1"/>
+    <w:lsdException w:name="heading 6" w:semiHidden="1" w:uiPriority="9" w:unhideWhenUsed="1" w:qFormat="1"/>
+    <w:lsdException w:name="heading 7" w:semiHidden="1" w:uiPriority="9" w:unhideWhenUsed="1" w:qFormat="1"/>
+    <w:lsdException w:name="heading 8" w:semiHidden="1" w:uiPriority="9" w:unhideWhenUsed="1" w:qFormat="1"/>
+    <w:lsdException w:name="heading 9" w:semiHidden="1" w:uiPriority="9" w:unhideWhenUsed="1" w:qFormat="1"/>
+    <w:lsdException w:name="index 1" w:semiHidden="1" w:unhideWhenUsed="1"/>
+    <w:lsdException w:name="index 2" w:semiHidden="1" w:unhideWhenUsed="1"/>
+    <w:lsdException w:name="index 3" w:semiHidden="1" w:unhideWhenUsed="1"/>
+    <w:lsdException w:name="index 4" w:semiHidden="1" w:unhideWhenUsed="1"/>
+    <w:lsdException w:name="index 5" w:semiHidden="1" w:unhideWhenUsed="1"/>
+    <w:lsdException w:name="index 6" w:semiHidden="1" w:unhideWhenUsed="1"/>
+    <w:lsdException w:name="index 7" w:semiHidden="1" w:unhideWhenUsed="1"/>
+    <w:lsdException w:name="index 8" w:semiHidden="1" w:unhideWhenUsed="1"/>
+    <w:lsdException w:name="index 9" w:semiHidden="1" w:unhideWhenUsed="1"/>
+    <w:lsdException w:name="toc 1" w:semiHidden="1" w:uiPriority="39" w:unhideWhenUsed="1"/>
+    <w:lsdException w:name="toc 2" w:semiHidden="1" w:uiPriority="39" w:unhideWhenUsed="1"/>
+    <w:lsdException w:name="toc 3" w:semiHidden="1" w:uiPriority="39" w:unhideWhenUsed="1"/>
+    <w:lsdException w:name="toc 4" w:semiHidden="1" w:uiPriority="39" w:unhideWhenUsed="1"/>
+    <w:lsdException w:name="toc 5" w:semiHidden="1" w:uiPriority="39" w:unhideWhenUsed="1"/>
+    <w:lsdException w:name="toc 6" w:semiHidden="1" w:uiPriority="39" w:unhideWhenUsed="1"/>
+    <w:lsdException w:name="toc 7" w:semiHidden="1" w:uiPriority="39" w:unhideWhenUsed="1"/>
+    <w:lsdException w:name="toc 8" w:semiHidden="1" w:uiPriority="39" w:unhideWhenUsed="1"/>
+    <w:lsdException w:name="toc 9" w:semiHidden="1" w:uiPriority="39" w:unhideWhenUsed="1"/>
+    <w:lsdException w:name="Normal Indent" w:semiHidden="1" w:unhideWhenUsed="1"/>
+    <w:lsdException w:name="footnote text" w:semiHidden="1" w:unhideWhenUsed="1"/>
+    <w:lsdException w:name="annotation text" w:semiHidden="1" w:unhideWhenUsed="1"/>
+    <w:lsdException w:name="header" w:semiHidden="1" w:unhideWhenUsed="1"/>
+    <w:lsdException w:name="footer" w:semiHidden="1" w:unhideWhenUsed="1"/>
+    <w:lsdException w:name="index heading" w:semiHidden="1" w:unhideWhenUsed="1"/>
+    <w:lsdException w:name="caption" w:semiHidden="1" w:uiPriority="35" w:unhideWhenUsed="1" w:qFormat="1"/>
+    <w:lsdException w:name="table of figures" w:semiHidden="1" w:unhideWhenUsed="1"/>
+    <w:lsdException w:name="envelope address" w:semiHidden="1" w:unhideWhenUsed="1"/>
+    <w:lsdException w:name="envelope return" w:semiHidden="1" w:unhideWhenUsed="1"/>
+    <w:lsdException w:name="footnote reference" w:semiHidden="1" w:unhideWhenUsed="1"/>
+    <w:lsdException w:name="annotation reference" w:semiHidden="1" w:unhideWhenUsed="1"/>
+    <w:lsdException w:name="line number" w:semiHidden="1" w:unhideWhenUsed="1"/>
+    <w:lsdException w:name="page number" w:semiHidden="1" w:unhideWhenUsed="1"/>
+    <w:lsdException w:name="endnote reference" w:semiHidden="1" w:unhideWhenUsed="1"/>
+    <w:lsdException w:name="endnote text" w:semiHidden="1" w:unhideWhenUsed="1"/>
+    <w:lsdException w:name="table of authorities" w:semiHidden="1" w:unhideWhenUsed="1"/>
+    <w:lsdException w:name="macro" w:semiHidden="1" w:unhideWhenUsed="1"/>
+    <w:lsdException w:name="toa heading" w:semiHidden="1" w:unhideWhenUsed="1"/>
+    <w:lsdException w:name="List" w:semiHidden="1" w:unhideWhenUsed="1"/>
+    <w:lsdException w:name="List Bullet" w:semiHidden="1" w:unhideWhenUsed="1"/>
+    <w:lsdException w:name="List Number" w:semiHidden="1" w:unhideWhenUsed="1"/>
+    <w:lsdException w:name="List 2" w:semiHidden="1" w:unhideWhenUsed="1"/>
+    <w:lsdException w:name="List 3" w:semiHidden="1" w:unhideWhenUsed="1"/>
+    <w:lsdException w:name="List 4" w:semiHidden="1" w:unhideWhenUsed="1"/>
+    <w:lsdException w:name="List 5" w:semiHidden="1" w:unhideWhenUsed="1"/>
+    <w:lsdException w:name="List Bullet 2" w:semiHidden="1" w:unhideWhenUsed="1"/>
+    <w:lsdException w:name="List Bullet 3" w:semiHidden="1" w:unhideWhenUsed="1"/>
+    <w:lsdException w:name="List Bullet 4" w:semiHidden="1" w:unhideWhenUsed="1"/>
+    <w:lsdException w:name="List Bullet 5" w:semiHidden="1" w:unhideWhenUsed="1"/>
+    <w:lsdException w:name="List Number 2" w:semiHidden="1" w:unhideWhenUsed="1"/>
+    <w:lsdException w:name="List Number 3" w:semiHidden="1" w:unhideWhenUsed="1"/>
+    <w:lsdException w:name="List Number 4" w:semiHidden="1" w:unhideWhenUsed="1"/>
+    <w:lsdException w:name="List Number 5" w:semiHidden="1" w:unhideWhenUsed="1"/>
+    <w:lsdException w:name="Title" w:uiPriority="10" w:qFormat="1"/>
+    <w:lsdException w:name="Closing" w:semiHidden="1" w:unhideWhenUsed="1"/>
+    <w:lsdException w:name="Signature" w:semiHidden="1" w:unhideWhenUsed="1"/>
+    <w:lsdException w:name="Default Paragraph Font" w:semiHidden="1" w:uiPriority="1" w:unhideWhenUsed="1"/>
+    <w:lsdException w:name="Body Text" w:semiHidden="1" w:unhideWhenUsed="1"/>
+    <w:lsdException w:name="Body Text Indent" w:semiHidden="1" w:unhideWhenUsed="1"/>
+    <w:lsdException w:name="List Continue" w:semiHidden="1" w:unhideWhenUsed="1"/>
+    <w:lsdException w:name="List Continue 2" w:semiHidden="1" w:unhideWhenUsed="1"/>
+    <w:lsdException w:name="List Continue 3" w:semiHidden="1" w:unhideWhenUsed="1"/>
+    <w:lsdException w:name="List Continue 4" w:semiHidden="1" w:unhideWhenUsed="1"/>
+    <w:lsdException w:name="List Continue 5" w:semiHidden="1" w:unhideWhenUsed="1"/>
+    <w:lsdException w:name="Message Header" w:semiHidden="1" w:unhideWhenUsed="1"/>
+    <w:lsdException w:name="Subtitle" w:uiPriority="11" w:qFormat="1"/>
+    <w:lsdException w:name="Salutation" w:semiHidden="1" w:unhideWhenUsed="1"/>
+    <w:lsdException w:name="Date" w:semiHidden="1" w:unhideWhenUsed="1"/>
+    <w:lsdException w:name="Body Text First Indent" w:semiHidden="1" w:unhideWhenUsed="1"/>
+    <w:lsdException w:name="Body Text First Indent 2" w:semiHidden="1" w:unhideWhenUsed="1"/>
+    <w:lsdException w:name="Note Heading" w:semiHidden="1" w:unhideWhenUsed="1"/>
+    <w:lsdException w:name="Body Text 2" w:semiHidden="1" w:unhideWhenUsed="1"/>
+    <w:lsdException w:name="Body Text 3" w:semiHidden="1" w:unhideWhenUsed="1"/>
+    <w:lsdException w:name="Body Text Indent 2" w:semiHidden="1" w:unhideWhenUsed="1"/>
+    <w:lsdException w:name="Body Text Indent 3" w:semiHidden="1" w:unhideWhenUsed="1"/>
+    <w:lsdException w:name="Block Text" w:semiHidden="1" w:unhideWhenUsed="1"/>
+    <w:lsdException w:name="Hyperlink" w:semiHidden="1" w:unhideWhenUsed="1"/>
+    <w:lsdException w:name="FollowedHyperlink" w:semiHidden="1" w:unhideWhenUsed="1"/>
+    <w:lsdException w:name="Strong" w:uiPriority="22" w:qFormat="1"/>
+    <w:lsdException w:name="Emphasis" w:uiPriority="20" w:qFormat="1"/>
+    <w:lsdException w:name="Document Map" w:semiHidden="1" w:unhideWhenUsed="1"/>
+    <w:lsdException w:name="Plain Text" w:semiHidden="1" w:unhideWhenUsed="1"/>
+    <w:lsdException w:name="E-mail Signature" w:semiHidden="1" w:unhideWhenUsed="1"/>
+    <w:lsdException w:name="HTML Top of Form" w:semiHidden="1" w:unhideWhenUsed="1"/>
+    <w:lsdException w:name="HTML Bottom of Form" w:semiHidden="1" w:unhideWhenUsed="1"/>
+    <w:lsdException w:name="Normal (Web)" w:semiHidden="1" w:unhideWhenUsed="1"/>
+    <w:lsdException w:name="HTML Acronym" w:semiHidden="1" w:unhideWhenUsed="1"/>
+    <w:lsdException w:name="HTML Address" w:semiHidden="1" w:unhideWhenUsed="1"/>
+    <w:lsdException w:name="HTML Cite" w:semiHidden="1" w:unhideWhenUsed="1"/>
+    <w:lsdException w:name="HTML Code" w:semiHidden="1" w:unhideWhenUsed="1"/>
+    <w:lsdException w:name="HTML Definition" w:semiHidden="1" w:unhideWhenUsed="1"/>
+    <w:lsdException w:name="HTML Keyboard" w:semiHidden="1" w:unhideWhenUsed="1"/>
+    <w:lsdException w:name="HTML Preformatted" w:semiHidden="1" w:unhideWhenUsed="1"/>
+    <w:lsdException w:name="HTML Sample" w:semiHidden="1" w:unhideWhenUsed="1"/>
+    <w:lsdException w:name="HTML Typewriter" w:semiHidden="1" w:unhideWhenUsed="1"/>
+    <w:lsdException w:name="HTML Variable" w:semiHidden="1" w:unhideWhenUsed="1"/>
+    <w:lsdException w:name="Normal Table" w:semiHidden="1" w:unhideWhenUsed="1"/>
+    <w:lsdException w:name="annotation subject" w:semiHidden="1" w:unhideWhenUsed="1"/>
+    <w:lsdException w:name="No List" w:semiHidden="1" w:unhideWhenUsed="1"/>
+    <w:lsdException w:name="Outline List 1" w:semiHidden="1" w:unhideWhenUsed="1"/>
+    <w:lsdException w:name="Outline List 2" w:semiHidden="1" w:unhideWhenUsed="1"/>
+    <w:lsdException w:name="Outline List 3" w:semiHidden="1" w:unhideWhenUsed="1"/>
+    <w:lsdException w:name="Table Simple 1" w:semiHidden="1" w:unhideWhenUsed="1"/>
+    <w:lsdException w:name="Table Simple 2" w:semiHidden="1" w:unhideWhenUsed="1"/>
+    <w:lsdException w:name="Table Simple 3" w:semiHidden="1" w:unhideWhenUsed="1"/>
+    <w:lsdException w:name="Table Classic 1" w:semiHidden="1" w:unhideWhenUsed="1"/>
+    <w:lsdException w:name="Table Classic 2" w:semiHidden="1" w:unhideWhenUsed="1"/>
+    <w:lsdException w:name="Table Classic 3" w:semiHidden="1" w:unhideWhenUsed="1"/>
+    <w:lsdException w:name="Table Classic 4" w:semiHidden="1" w:unhideWhenUsed="1"/>
+    <w:lsdException w:name="Table Colorful 1" w:semiHidden="1" w:unhideWhenUsed="1"/>
+    <w:lsdException w:name="Table Colorful 2" w:semiHidden="1" w:unhideWhenUsed="1"/>
+    <w:lsdException w:name="Table Colorful 3" w:semiHidden="1" w:unhideWhenUsed="1"/>
+    <w:lsdException w:name="Table Columns 1" w:semiHidden="1" w:unhideWhenUsed="1"/>
+    <w:lsdException w:name="Table Columns 2" w:semiHidden="1" w:unhideWhenUsed="1"/>
+    <w:lsdException w:name="Table Columns 3" w:semiHidden="1" w:unhideWhenUsed="1"/>
+    <w:lsdException w:name="Table Columns 4" w:semiHidden="1" w:unhideWhenUsed="1"/>
+    <w:lsdException w:name="Table Columns 5" w:semiHidden="1" w:unhideWhenUsed="1"/>
+    <w:lsdException w:name="Table Grid 1" w:semiHidden="1" w:unhideWhenUsed="1"/>
+    <w:lsdException w:name="Table Grid 2" w:semiHidden="1" w:unhideWhenUsed="1"/>
+    <w:lsdException w:name="Table Grid 3" w:semiHidden="1" w:unhideWhenUsed="1"/>
+    <w:lsdException w:name="Table Grid 4" w:semiHidden="1" w:unhideWhenUsed="1"/>
+    <w:lsdException w:name="Table Grid 5" w:semiHidden="1" w:unhideWhenUsed="1"/>
+    <w:lsdException w:name="Table Grid 6" w:semiHidden="1" w:unhideWhenUsed="1"/>
+    <w:lsdException w:name="Table Grid 7" w:semiHidden="1" w:unhideWhenUsed="1"/>
+    <w:lsdException w:name="Table Grid 8" w:semiHidden="1" w:unhideWhenUsed="1"/>
+    <w:lsdException w:name="Table List 1" w:semiHidden="1" w:unhideWhenUsed="1"/>
+    <w:lsdException w:name="Table List 2" w:semiHidden="1" w:unhideWhenUsed="1"/>
+    <w:lsdException w:name="Table List 3" w:semiHidden="1" w:unhideWhenUsed="1"/>
+    <w:lsdException w:name="Table List 4" w:semiHidden="1" w:unhideWhenUsed="1"/>
+    <w:lsdException w:name="Table List 5" w:semiHidden="1" w:unhideWhenUsed="1"/>
+    <w:lsdException w:name="Table List 6" w:semiHidden="1" w:unhideWhenUsed="1"/>
+    <w:lsdException w:name="Table List 7" w:semiHidden="1" w:unhideWhenUsed="1"/>
+    <w:lsdException w:name="Table List 8" w:semiHidden="1" w:unhideWhenUsed="1"/>
+    <w:lsdException w:name="Table 3D effects 1" w:semiHidden="1" w:unhideWhenUsed="1"/>
+    <w:lsdException w:name="Table 3D effects 2" w:semiHidden="1" w:unhideWhenUsed="1"/>
+    <w:lsdException w:name="Table 3D effects 3" w:semiHidden="1" w:unhideWhenUsed="1"/>
+    <w:lsdException w:name="Table Contemporary" w:semiHidden="1" w:unhideWhenUsed="1"/>
+    <w:lsdException w:name="Table Elegant" w:semiHidden="1" w:unhideWhenUsed="1"/>
+    <w:lsdException w:name="Table Professional" w:semiHidden="1" w:unhideWhenUsed="1"/>
+    <w:lsdException w:name="Table Subtle 1" w:semiHidden="1" w:unhideWhenUsed="1"/>
+    <w:lsdException w:name="Table Subtle 2" w:semiHidden="1" w:unhideWhenUsed="1"/>
+    <w:lsdException w:name="Table Web 1" w:semiHidden="1" w:unhideWhenUsed="1"/>
+    <w:lsdException w:name="Table Web 2" w:semiHidden="1" w:unhideWhenUsed="1"/>
+    <w:lsdException w:name="Table Web 3" w:semiHidden="1" w:unhideWhenUsed="1"/>
+    <w:lsdException w:name="Balloon Text" w:semiHidden="1" w:unhideWhenUsed="1"/>
+    <w:lsdException w:name="Table Grid" w:uiPriority="39"/>
+    <w:lsdException w:name="Table Theme" w:semiHidden="1" w:unhideWhenUsed="1"/>
+    <w:lsdException w:name="Placeholder Text" w:semiHidden="1"/>
+    <w:lsdException w:name="No Spacing" w:uiPriority="1" w:qFormat="1"/>
+    <w:lsdException w:name="Light Shading" w:uiPriority="60"/>
+    <w:lsdException w:name="Light List" w:uiPriority="61"/>
+    <w:lsdException w:name="Light Grid" w:uiPriority="62"/>
+    <w:lsdException w:name="Medium Shading 1" w:uiPriority="63"/>
+    <w:lsdException w:name="Medium Shading 2" w:uiPriority="64"/>
+    <w:lsdException w:name="Medium List 1" w:uiPriority="65"/>
+    <w:lsdException w:name="Medium List 2" w:uiPriority="66"/>
+    <w:lsdException w:name="Medium Grid 1" w:uiPriority="67"/>
+    <w:lsdException w:name="Medium Grid 2" w:uiPriority="68"/>
+    <w:lsdException w:name="Medium Grid 3" w:uiPriority="69"/>
+    <w:lsdException w:name="Dark List" w:uiPriority="70"/>
+    <w:lsdException w:name="Colorful Shading" w:uiPriority="71"/>
+    <w:lsdException w:name="Colorful List" w:uiPriority="72"/>
+    <w:lsdException w:name="Colorful Grid" w:uiPriority="73"/>
+    <w:lsdException w:name="Light Shading Accent 1" w:uiPriority="60"/>
+    <w:lsdException w:name="Light List Accent 1" w:uiPriority="61"/>
+    <w:lsdException w:name="Light Grid Accent 1" w:uiPriority="62"/>
+    <w:lsdException w:name="Medium Shading 1 Accent 1" w:uiPriority="63"/>
+    <w:lsdException w:name="Medium Shading 2 Accent 1" w:uiPriority="64"/>
+    <w:lsdException w:name="Medium List 1 Accent 1" w:uiPriority="65"/>
+    <w:lsdException w:name="Revision" w:semiHidden="1"/>
+    <w:lsdException w:name="List Paragraph" w:uiPriority="34" w:qFormat="1"/>
+    <w:lsdException w:name="Quote" w:uiPriority="29" w:qFormat="1"/>
+    <w:lsdException w:name="Intense Quote" w:uiPriority="30" w:qFormat="1"/>
+    <w:lsdException w:name="Medium List 2 Accent 1" w:uiPriority="66"/>
+    <w:lsdException w:name="Medium Grid 1 Accent 1" w:uiPriority="67"/>
+    <w:lsdException w:name="Medium Grid 2 Accent 1" w:uiPriority="68"/>
+    <w:lsdException w:name="Medium Grid 3 Accent 1" w:uiPriority="69"/>
+    <w:lsdException w:name="Dark List Accent 1" w:uiPriority="70"/>
+    <w:lsdException w:name="Colorful Shading Accent 1" w:uiPriority="71"/>
+    <w:lsdException w:name="Colorful List Accent 1" w:uiPriority="72"/>
+    <w:lsdException w:name="Colorful Grid Accent 1" w:uiPriority="73"/>
+    <w:lsdException w:name="Light Shading Accent 2" w:uiPriority="60"/>
+    <w:lsdException w:name="Light List Accent 2" w:uiPriority="61"/>
+    <w:lsdException w:name="Light Grid Accent 2" w:uiPriority="62"/>
+    <w:lsdException w:name="Medium Shading 1 Accent 2" w:uiPriority="63"/>
+    <w:lsdException w:name="Medium Shading 2 Accent 2" w:uiPriority="64"/>
+    <w:lsdException w:name="Medium List 1 Accent 2" w:uiPriority="65"/>
+    <w:lsdException w:name="Medium List 2 Accent 2" w:uiPriority="66"/>
+    <w:lsdException w:name="Medium Grid 1 Accent 2" w:uiPriority="67"/>
+    <w:lsdException w:name="Medium Grid 2 Accent 2" w:uiPriority="68"/>
+    <w:lsdException w:name="Medium Grid 3 Accent 2" w:uiPriority="69"/>
+    <w:lsdException w:name="Dark List Accent 2" w:uiPriority="70"/>
+    <w:lsdException w:name="Colorful Shading Accent 2" w:uiPriority="71"/>
+    <w:lsdException w:name="Colorful List Accent 2" w:uiPriority="72"/>
+    <w:lsdException w:name="Colorful Grid Accent 2" w:uiPriority="73"/>
+    <w:lsdException w:name="Light Shading Accent 3" w:uiPriority="60"/>
+    <w:lsdException w:name="Light List Accent 3" w:uiPriority="61"/>
+    <w:lsdException w:name="Light Grid Accent 3" w:uiPriority="62"/>
+    <w:lsdException w:name="Medium Shading 1 Accent 3" w:uiPriority="63"/>
+    <w:lsdException w:name="Medium Shading 2 Accent 3" w:uiPriority="64"/>
+    <w:lsdException w:name="Medium List 1 Accent 3" w:uiPriority="65"/>
+    <w:lsdException w:name="Medium List 2 Accent 3" w:uiPriority="66"/>
+    <w:lsdException w:name="Medium Grid 1 Accent 3" w:uiPriority="67"/>
+    <w:lsdException w:name="Medium Grid 2 Accent 3" w:uiPriority="68"/>
+    <w:lsdException w:name="Medium Grid 3 Accent 3" w:uiPriority="69"/>
+    <w:lsdException w:name="Dark List Accent 3" w:uiPriority="70"/>
+    <w:lsdException w:name="Colorful Shading Accent 3" w:uiPriority="71"/>
+    <w:lsdException w:name="Colorful List Accent 3" w:uiPriority="72"/>
+    <w:lsdException w:name="Colorful Grid Accent 3" w:uiPriority="73"/>
+    <w:lsdException w:name="Light Shading Accent 4" w:uiPriority="60"/>
+    <w:lsdException w:name="Light List Accent 4" w:uiPriority="61"/>
+    <w:lsdException w:name="Light Grid Accent 4" w:uiPriority="62"/>
+    <w:lsdException w:name="Medium Shading 1 Accent 4" w:uiPriority="63"/>
+    <w:lsdException w:name="Medium Shading 2 Accent 4" w:uiPriority="64"/>
+    <w:lsdException w:name="Medium List 1 Accent 4" w:uiPriority="65"/>
+    <w:lsdException w:name="Medium List 2 Accent 4" w:uiPriority="66"/>
+    <w:lsdException w:name="Medium Grid 1 Accent 4" w:uiPriority="67"/>
+    <w:lsdException w:name="Medium Grid 2 Accent 4" w:uiPriority="68"/>
+    <w:lsdException w:name="Medium Grid 3 Accent 4" w:uiPriority="69"/>
+    <w:lsdException w:name="Dark List Accent 4" w:uiPriority="70"/>
+    <w:lsdException w:name="Colorful Shading Accent 4" w:uiPriority="71"/>
+    <w:lsdException w:name="Colorful List Accent 4" w:uiPriority="72"/>
+    <w:lsdException w:name="Colorful Grid Accent 4" w:uiPriority="73"/>
+    <w:lsdException w:name="Light Shading Accent 5" w:uiPriority="60"/>
+    <w:lsdException w:name="Light List Accent 5" w:uiPriority="61"/>
+    <w:lsdException w:name="Light Grid Accent 5" w:uiPriority="62"/>
+    <w:lsdException w:name="Medium Shading 1 Accent 5" w:uiPriority="63"/>
+    <w:lsdException w:name="Medium Shading 2 Accent 5" w:uiPriority="64"/>
+    <w:lsdException w:name="Medium List 1 Accent 5" w:uiPriority="65"/>
+    <w:lsdException w:name="Medium List 2 Accent 5" w:uiPriority="66"/>
+    <w:lsdException w:name="Medium Grid 1 Accent 5" w:uiPriority="67"/>
+    <w:lsdException w:name="Medium Grid 2 Accent 5" w:uiPriority="68"/>
+    <w:lsdException w:name="Medium Grid 3 Accent 5" w:uiPriority="69"/>
+    <w:lsdException w:name="Dark List Accent 5" w:uiPriority="70"/>
+    <w:lsdException w:name="Colorful Shading Accent 5" w:uiPriority="71"/>
+    <w:lsdException w:name="Colorful List Accent 5" w:uiPriority="72"/>
+    <w:lsdException w:name="Colorful Grid Accent 5" w:uiPriority="73"/>
+    <w:lsdException w:name="Light Shading Accent 6" w:uiPriority="60"/>
+    <w:lsdException w:name="Light List Accent 6" w:uiPriority="61"/>
+    <w:lsdException w:name="Light Grid Accent 6" w:uiPriority="62"/>
+    <w:lsdException w:name="Medium Shading 1 Accent 6" w:uiPriority="63"/>
+    <w:lsdException w:name="Medium Shading 2 Accent 6" w:uiPriority="64"/>
+    <w:lsdException w:name="Medium List 1 Accent 6" w:uiPriority="65"/>
+    <w:lsdException w:name="Medium List 2 Accent 6" w:uiPriority="66"/>
+    <w:lsdException w:name="Medium Grid 1 Accent 6" w:uiPriority="67"/>
+    <w:lsdException w:name="Medium Grid 2 Accent 6" w:uiPriority="68"/>
+    <w:lsdException w:name="Medium Grid 3 Accent 6" w:uiPriority="69"/>
+    <w:lsdException w:name="Dark List Accent 6" w:uiPriority="70"/>
+    <w:lsdException w:name="Colorful Shading Accent 6" w:uiPriority="71"/>
+    <w:lsdException w:name="Colorful List Accent 6" w:uiPriority="72"/>
+    <w:lsdException w:name="Colorful Grid Accent 6" w:uiPriority="73"/>
+    <w:lsdException w:name="Subtle Emphasis" w:uiPriority="19" w:qFormat="1"/>
+    <w:lsdException w:name="Intense Emphasis" w:uiPriority="21" w:qFormat="1"/>
+    <w:lsdException w:name="Subtle Reference" w:uiPriority="31" w:qFormat="1"/>
+    <w:lsdException w:name="Intense Reference" w:uiPriority="32" w:qFormat="1"/>
+    <w:lsdException w:name="Book Title" w:uiPriority="33" w:qFormat="1"/>
+    <w:lsdException w:name="Bibliography" w:semiHidden="1" w:uiPriority="37" w:unhideWhenUsed="1"/>
+    <w:lsdException w:name="TOC Heading" w:semiHidden="1" w:uiPriority="39" w:unhideWhenUsed="1" w:qFormat="1"/>
+    <w:lsdException w:name="Plain Table 1" w:uiPriority="41"/>
+    <w:lsdException w:name="Plain Table 2" w:uiPriority="42"/>
+    <w:lsdException w:name="Plain Table 3" w:uiPriority="43"/>
+    <w:lsdException w:name="Plain Table 4" w:uiPriority="44"/>
+    <w:lsdException w:name="Plain Table 5" w:uiPriority="45"/>
+    <w:lsdException w:name="Grid Table Light" w:uiPriority="40"/>
+    <w:lsdException w:name="Grid Table 1 Light" w:uiPriority="46"/>
+    <w:lsdException w:name="Grid Table 2" w:uiPriority="47"/>
+    <w:lsdException w:name="Grid Table 3" w:uiPriority="48"/>
+    <w:lsdException w:name="Grid Table 4" w:uiPriority="49"/>
+    <w:lsdException w:name="Grid Table 5 Dark" w:uiPriority="50"/>
+    <w:lsdException w:name="Grid Table 6 Colorful" w:uiPriority="51"/>
+    <w:lsdException w:name="Grid Table 7 Colorful" w:uiPriority="52"/>
+    <w:lsdException w:name="Grid Table 1 Light Accent 1" w:uiPriority="46"/>
+    <w:lsdException w:name="Grid Table 2 Accent 1" w:uiPriority="47"/>
+    <w:lsdException w:name="Grid Table 3 Accent 1" w:uiPriority="48"/>
+    <w:lsdException w:name="Grid Table 4 Accent 1" w:uiPriority="49"/>
+    <w:lsdException w:name="Grid Table 5 Dark Accent 1" w:uiPriority="50"/>
+    <w:lsdException w:name="Grid Table 6 Colorful Accent 1" w:uiPriority="51"/>
+    <w:lsdException w:name="Grid Table 7 Colorful Accent 1" w:uiPriority="52"/>
+    <w:lsdException w:name="Grid Table 1 Light Accent 2" w:uiPriority="46"/>
+    <w:lsdException w:name="Grid Table 2 Accent 2" w:uiPriority="47"/>
+    <w:lsdException w:name="Grid Table 3 Accent 2" w:uiPriority="48"/>
+    <w:lsdException w:name="Grid Table 4 Accent 2" w:uiPriority="49"/>
+    <w:lsdException w:name="Grid Table 5 Dark Accent 2" w:uiPriority="50"/>
+    <w:lsdException w:name="Grid Table 6 Colorful Accent 2" w:uiPriority="51"/>
+    <w:lsdException w:name="Grid Table 7 Colorful Accent 2" w:uiPriority="52"/>
+    <w:lsdException w:name="Grid Table 1 Light Accent 3" w:uiPriority="46"/>
+    <w:lsdException w:name="Grid Table 2 Accent 3" w:uiPriority="47"/>
+    <w:lsdException w:name="Grid Table 3 Accent 3" w:uiPriority="48"/>
+    <w:lsdException w:name="Grid Table 4 Accent 3" w:uiPriority="49"/>
+    <w:lsdException w:name="Grid Table 5 Dark Accent 3" w:uiPriority="50"/>
+    <w:lsdException w:name="Grid Table 6 Colorful Accent 3" w:uiPriority="51"/>
+    <w:lsdException w:name="Grid Table 7 Colorful Accent 3" w:uiPriority="52"/>
+    <w:lsdException w:name="Grid Table 1 Light Accent 4" w:uiPriority="46"/>
+    <w:lsdException w:name="Grid Table 2 Accent 4" w:uiPriority="47"/>
+    <w:lsdException w:name="Grid Table 3 Accent 4" w:uiPriority="48"/>
+    <w:lsdException w:name="Grid Table 4 Accent 4" w:uiPriority="49"/>
+    <w:lsdException w:name="Grid Table 5 Dark Accent 4" w:uiPriority="50"/>
+    <w:lsdException w:name="Grid Table 6 Colorful Accent 4" w:uiPriority="51"/>
+    <w:lsdException w:name="Grid Table 7 Colorful Accent 4" w:uiPriority="52"/>
+    <w:lsdException w:name="Grid Table 1 Light Accent 5" w:uiPriority="46"/>
+    <w:lsdException w:name="Grid Table 2 Accent 5" w:uiPriority="47"/>
+    <w:lsdException w:name="Grid Table 3 Accent 5" w:uiPriority="48"/>
+    <w:lsdException w:name="Grid Table 4 Accent 5" w:uiPriority="49"/>
+    <w:lsdException w:name="Grid Table 5 Dark Accent 5" w:uiPriority="50"/>
+    <w:lsdException w:name="Grid Table 6 Colorful Accent 5" w:uiPriority="51"/>
+    <w:lsdException w:name="Grid Table 7 Colorful Accent 5" w:uiPriority="52"/>
+    <w:lsdException w:name="Grid Table 1 Light Accent 6" w:uiPriority="46"/>
+    <w:lsdException w:name="Grid Table 2 Accent 6" w:uiPriority="47"/>
+    <w:lsdException w:name="Grid Table 3 Accent 6" w:uiPriority="48"/>
+    <w:lsdException w:name="Grid Table 4 Accent 6" w:uiPriority="49"/>
+    <w:lsdException w:name="Grid Table 5 Dark Accent 6" w:uiPriority="50"/>
+    <w:lsdException w:name="Grid Table 6 Colorful Accent 6" w:uiPriority="51"/>
+    <w:lsdException w:name="Grid Table 7 Colorful Accent 6" w:uiPriority="52"/>
+    <w:lsdException w:name="List Table 1 Light" w:uiPriority="46"/>
+    <w:lsdException w:name="List Table 2" w:uiPriority="47"/>
+    <w:lsdException w:name="List Table 3" w:uiPriority="48"/>
+    <w:lsdException w:name="List Table 4" w:uiPriority="49"/>
+    <w:lsdException w:name="List Table 5 Dark" w:uiPriority="50"/>
+    <w:lsdException w:name="List Table 6 Colorful" w:uiPriority="51"/>
+    <w:lsdException w:name="List Table 7 Colorful" w:uiPriority="52"/>
+    <w:lsdException w:name="List Table 1 Light Accent 1" w:uiPriority="46"/>
+    <w:lsdException w:name="List Table 2 Accent 1" w:uiPriority="47"/>
+    <w:lsdException w:name="List Table 3 Accent 1" w:uiPriority="48"/>
+    <w:lsdException w:name="List Table 4 Accent 1" w:uiPriority="49"/>
+    <w:lsdException w:name="List Table 5 Dark Accent 1" w:uiPriority="50"/>
+    <w:lsdException w:name="List Table 6 Colorful Accent 1" w:uiPriority="51"/>
+    <w:lsdException w:name="List Table 7 Colorful Accent 1" w:uiPriority="52"/>
+    <w:lsdException w:name="List Table 1 Light Accent 2" w:uiPriority="46"/>
+    <w:lsdException w:name="List Table 2 Accent 2" w:uiPriority="47"/>
+    <w:lsdException w:name="List Table 3 Accent 2" w:uiPriority="48"/>
+    <w:lsdException w:name="List Table 4 Accent 2" w:uiPriority="49"/>
+    <w:lsdException w:name="List Table 5 Dark Accent 2" w:uiPriority="50"/>
+    <w:lsdException w:name="List Table 6 Colorful Accent 2" w:uiPriority="51"/>
+    <w:lsdException w:name="List Table 7 Colorful Accent 2" w:uiPriority="52"/>
+    <w:lsdException w:name="List Table 1 Light Accent 3" w:uiPriority="46"/>
+    <w:lsdException w:name="List Table 2 Accent 3" w:uiPriority="47"/>
+    <w:lsdException w:name="List Table 3 Accent 3" w:uiPriority="48"/>
+    <w:lsdException w:name="List Table 4 Accent 3" w:uiPriority="49"/>
+    <w:lsdException w:name="List Table 5 Dark Accent 3" w:uiPriority="50"/>
+    <w:lsdException w:name="List Table 6 Colorful Accent 3" w:uiPriority="51"/>
+    <w:lsdException w:name="List Table 7 Colorful Accent 3" w:uiPriority="52"/>
+    <w:lsdException w:name="List Table 1 Light Accent 4" w:uiPriority="46"/>
+    <w:lsdException w:name="List Table 2 Accent 4" w:uiPriority="47"/>
+    <w:lsdException w:name="List Table 3 Accent 4" w:uiPriority="48"/>
+    <w:lsdException w:name="List Table 4 Accent 4" w:uiPriority="49"/>
+    <w:lsdException w:name="List Table 5 Dark Accent 4" w:uiPriority="50"/>
+    <w:lsdException w:name="List Table 6 Colorful Accent 4" w:uiPriority="51"/>
+    <w:lsdException w:name="List Table 7 Colorful Accent 4" w:uiPriority="52"/>
+    <w:lsdException w:name="List Table 1 Light Accent 5" w:uiPriority="46"/>
+    <w:lsdException w:name="List Table 2 Accent 5" w:uiPriority="47"/>
+    <w:lsdException w:name="List Table 3 Accent 5" w:uiPriority="48"/>
+    <w:lsdException w:name="List Table 4 Accent 5" w:uiPriority="49"/>
+    <w:lsdException w:name="List Table 5 Dark Accent 5" w:uiPriority="50"/>
+    <w:lsdException w:name="List Table 6 Colorful Accent 5" w:uiPriority="51"/>
+    <w:lsdException w:name="List Table 7 Colorful Accent 5" w:uiPriority="52"/>
+    <w:lsdException w:name="List Table 1 Light Accent 6" w:uiPriority="46"/>
+    <w:lsdException w:name="List Table 2 Accent 6" w:uiPriority="47"/>
+    <w:lsdException w:name="List Table 3 Accent 6" w:uiPriority="48"/>
+    <w:lsdException w:name="List Table 4 Accent 6" w:uiPriority="49"/>
+    <w:lsdException w:name="List Table 5 Dark Accent 6" w:uiPriority="50"/>
+    <w:lsdException w:name="List Table 6 Colorful Accent 6" w:uiPriority="51"/>
+    <w:lsdException w:name="List Table 7 Colorful Accent 6" w:uiPriority="52"/>
+    <w:lsdException w:name="Mention" w:semiHidden="1" w:unhideWhenUsed="1"/>
+    <w:lsdException w:name="Smart Hyperlink" w:semiHidden="1" w:unhideWhenUsed="1"/>
+    <w:lsdException w:name="Hashtag" w:semiHidden="1" w:unhideWhenUsed="1"/>
+    <w:lsdException w:name="Unresolved Mention" w:semiHidden="1" w:unhideWhenUsed="1"/>
+    <w:lsdException w:name="Smart Link" w:semiHidden="1" w:unhideWhenUsed="1"/>
+  </w:latentStyles>
+  <w:style w:type="paragraph" w:default="1" w:styleId="Normal">
     <w:name w:val="Normal"/>
     <w:qFormat/>
     <w:pPr>
-      <w:widowControl w:val="false"/>
-      <w:suppressAutoHyphens w:val="true"/>
-      <w:bidi w:val="0"/>
-      <w:spacing w:lineRule="auto" w:line="240" w:before="120" w:after="120"/>
+      <w:widowControl w:val="0"/>
+      <w:spacing w:before="120" w:after="120"/>
       <w:jc w:val="both"/>
     </w:pPr>
     <w:rPr>
-      <w:rFonts w:ascii="Calibri" w:hAnsi="Calibri" w:eastAsia="Noto Serif CJK SC" w:cs="FreeSans"/>
-      <w:color w:val="auto"/>
-      <w:kern w:val="0"/>
       <w:sz w:val="24"/>
-      <w:szCs w:val="24"/>
-      <w:lang w:val="en-US" w:eastAsia="zh-CN" w:bidi="hi-IN"/>
     </w:rPr>
   </w:style>
   <w:style w:type="paragraph" w:styleId="Heading1">
-    <w:name w:val="Heading 1"/>
+    <w:name w:val="heading 1"/>
     <w:basedOn w:val="Normal"/>
-    <w:next w:val="LOnormal"/>
+    <w:next w:val="LO-normal"/>
+    <w:uiPriority w:val="9"/>
     <w:qFormat/>
     <w:pPr>
-      <w:keepNext w:val="true"/>
+      <w:keepNext/>
       <w:keepLines/>
-      <w:widowControl w:val="false"/>
-      <w:bidi w:val="0"/>
-      <w:spacing w:lineRule="auto" w:line="240" w:before="480" w:after="120"/>
+      <w:spacing w:before="480"/>
       <w:jc w:val="left"/>
+      <w:outlineLvl w:val="0"/>
     </w:pPr>
     <w:rPr>
-      <w:rFonts w:ascii="Calibri" w:hAnsi="Calibri" w:eastAsia="Noto Serif CJK SC" w:cs="FreeSans"/>
       <w:b/>
-      <w:color w:val="auto"/>
-      <w:kern w:val="0"/>
       <w:sz w:val="48"/>
       <w:szCs w:val="48"/>
-      <w:lang w:val="en-US" w:eastAsia="zh-CN" w:bidi="hi-IN"/>
     </w:rPr>
   </w:style>
   <w:style w:type="paragraph" w:styleId="Heading2">
-    <w:name w:val="Heading 2"/>
+    <w:name w:val="heading 2"/>
     <w:basedOn w:val="Normal"/>
-    <w:next w:val="LOnormal"/>
+    <w:next w:val="LO-normal"/>
+    <w:uiPriority w:val="9"/>
+    <w:semiHidden/>
+    <w:unhideWhenUsed/>
     <w:qFormat/>
     <w:pPr>
-      <w:keepNext w:val="true"/>
+      <w:keepNext/>
       <w:keepLines/>
-      <w:widowControl w:val="false"/>
-      <w:bidi w:val="0"/>
-      <w:spacing w:lineRule="auto" w:line="240" w:before="360" w:after="80"/>
+      <w:spacing w:before="360" w:after="80"/>
       <w:jc w:val="left"/>
+      <w:outlineLvl w:val="1"/>
     </w:pPr>
     <w:rPr>
-      <w:rFonts w:ascii="Calibri" w:hAnsi="Calibri" w:eastAsia="Noto Serif CJK SC" w:cs="FreeSans"/>
       <w:b/>
-      <w:color w:val="auto"/>
-      <w:kern w:val="0"/>
       <w:sz w:val="36"/>
       <w:szCs w:val="36"/>
-      <w:lang w:val="en-US" w:eastAsia="zh-CN" w:bidi="hi-IN"/>
     </w:rPr>
   </w:style>
   <w:style w:type="paragraph" w:styleId="Heading3">
-    <w:name w:val="Heading 3"/>
+    <w:name w:val="heading 3"/>
     <w:basedOn w:val="Normal"/>
-    <w:next w:val="LOnormal"/>
+    <w:next w:val="LO-normal"/>
+    <w:uiPriority w:val="9"/>
+    <w:semiHidden/>
+    <w:unhideWhenUsed/>
     <w:qFormat/>
     <w:pPr>
-      <w:keepNext w:val="true"/>
+      <w:keepNext/>
       <w:keepLines/>
-      <w:widowControl w:val="false"/>
-      <w:bidi w:val="0"/>
-      <w:spacing w:lineRule="auto" w:line="240" w:before="280" w:after="80"/>
+      <w:spacing w:before="280" w:after="80"/>
       <w:jc w:val="left"/>
+      <w:outlineLvl w:val="2"/>
     </w:pPr>
     <w:rPr>
-      <w:rFonts w:ascii="Calibri" w:hAnsi="Calibri" w:eastAsia="Noto Serif CJK SC" w:cs="FreeSans"/>
       <w:b/>
-      <w:color w:val="auto"/>
-      <w:kern w:val="0"/>
-      <w:sz w:val="28"/>
-      <w:szCs w:val="28"/>
-      <w:lang w:val="en-US" w:eastAsia="zh-CN" w:bidi="hi-IN"/>
-    </w:rPr>
-  </w:style>
-  <w:style w:type="paragraph" w:styleId="Heading4">
-    <w:name w:val="Heading 4"/>
-    <w:basedOn w:val="Normal"/>
-    <w:next w:val="LOnormal"/>
-    <w:qFormat/>
-    <w:pPr>
-      <w:keepNext w:val="true"/>
-      <w:keepLines/>
-      <w:widowControl w:val="false"/>
-      <w:bidi w:val="0"/>
-      <w:spacing w:lineRule="auto" w:line="240" w:before="240" w:after="40"/>
-      <w:jc w:val="left"/>
-    </w:pPr>
-    <w:rPr>
-      <w:rFonts w:ascii="Calibri" w:hAnsi="Calibri" w:eastAsia="Noto Serif CJK SC" w:cs="FreeSans"/>
-      <w:b/>
-      <w:color w:val="auto"/>
-      <w:kern w:val="0"/>
-      <w:sz w:val="24"/>
-      <w:szCs w:val="24"/>
-      <w:lang w:val="en-US" w:eastAsia="zh-CN" w:bidi="hi-IN"/>
-    </w:rPr>
-  </w:style>
-  <w:style w:type="paragraph" w:styleId="Heading5">
-    <w:name w:val="Heading 5"/>
-    <w:basedOn w:val="Normal"/>
-    <w:next w:val="LOnormal"/>
-    <w:qFormat/>
-    <w:pPr>
-      <w:keepNext w:val="true"/>
-      <w:keepLines/>
-      <w:widowControl w:val="false"/>
-      <w:bidi w:val="0"/>
-      <w:spacing w:lineRule="auto" w:line="240" w:before="220" w:after="40"/>
-      <w:jc w:val="left"/>
-    </w:pPr>
-    <w:rPr>
-      <w:rFonts w:ascii="Calibri" w:hAnsi="Calibri" w:eastAsia="Noto Serif CJK SC" w:cs="FreeSans"/>
-      <w:b/>
-      <w:color w:val="auto"/>
-      <w:kern w:val="0"/>
-      <w:sz w:val="22"/>
-      <w:szCs w:val="22"/>
-      <w:lang w:val="en-US" w:eastAsia="zh-CN" w:bidi="hi-IN"/>
-    </w:rPr>
-  </w:style>
-  <w:style w:type="paragraph" w:styleId="Heading6">
-    <w:name w:val="Heading 6"/>
-    <w:basedOn w:val="Normal"/>
-    <w:next w:val="LOnormal"/>
-    <w:qFormat/>
-    <w:pPr>
-      <w:keepNext w:val="true"/>
-      <w:keepLines/>
-      <w:widowControl w:val="false"/>
-      <w:bidi w:val="0"/>
-      <w:spacing w:lineRule="auto" w:line="240" w:before="200" w:after="40"/>
-      <w:jc w:val="left"/>
-    </w:pPr>
-    <w:rPr>
-      <w:rFonts w:ascii="Calibri" w:hAnsi="Calibri" w:eastAsia="Noto Serif CJK SC" w:cs="FreeSans"/>
-      <w:b/>
-      <w:color w:val="auto"/>
-      <w:kern w:val="0"/>
-      <w:sz w:val="20"/>
-      <w:szCs w:val="20"/>
-      <w:lang w:val="en-US" w:eastAsia="zh-CN" w:bidi="hi-IN"/>
-    </w:rPr>
-  </w:style>
-  <w:style w:type="paragraph" w:styleId="Heading">
-    <w:name w:val="Heading"/>
-    <w:basedOn w:val="Normal"/>
-    <w:next w:val="TextBody"/>
-    <w:qFormat/>
-    <w:pPr>
-      <w:keepNext w:val="true"/>
-      <w:spacing w:before="240" w:after="120"/>
-    </w:pPr>
-    <w:rPr>
-      <w:rFonts w:ascii="Liberation Sans" w:hAnsi="Liberation Sans" w:eastAsia="Noto Sans CJK SC Regular" w:cs="FreeSans"/>
       <w:sz w:val="28"/>
       <w:szCs w:val="28"/>
     </w:rPr>
   </w:style>
-  <w:style w:type="paragraph" w:styleId="TextBody">
+  <w:style w:type="paragraph" w:styleId="Heading4">
+    <w:name w:val="heading 4"/>
+    <w:basedOn w:val="Normal"/>
+    <w:next w:val="LO-normal"/>
+    <w:uiPriority w:val="9"/>
+    <w:semiHidden/>
+    <w:unhideWhenUsed/>
+    <w:qFormat/>
+    <w:pPr>
+      <w:keepNext/>
+      <w:keepLines/>
+      <w:spacing w:before="240" w:after="40"/>
+      <w:jc w:val="left"/>
+      <w:outlineLvl w:val="3"/>
+    </w:pPr>
+    <w:rPr>
+      <w:b/>
+    </w:rPr>
+  </w:style>
+  <w:style w:type="paragraph" w:styleId="Heading5">
+    <w:name w:val="heading 5"/>
+    <w:basedOn w:val="Normal"/>
+    <w:next w:val="LO-normal"/>
+    <w:uiPriority w:val="9"/>
+    <w:semiHidden/>
+    <w:unhideWhenUsed/>
+    <w:qFormat/>
+    <w:pPr>
+      <w:keepNext/>
+      <w:keepLines/>
+      <w:spacing w:before="220" w:after="40"/>
+      <w:jc w:val="left"/>
+      <w:outlineLvl w:val="4"/>
+    </w:pPr>
+    <w:rPr>
+      <w:b/>
+      <w:sz w:val="22"/>
+      <w:szCs w:val="22"/>
+    </w:rPr>
+  </w:style>
+  <w:style w:type="paragraph" w:styleId="Heading6">
+    <w:name w:val="heading 6"/>
+    <w:basedOn w:val="Normal"/>
+    <w:next w:val="LO-normal"/>
+    <w:uiPriority w:val="9"/>
+    <w:semiHidden/>
+    <w:unhideWhenUsed/>
+    <w:qFormat/>
+    <w:pPr>
+      <w:keepNext/>
+      <w:keepLines/>
+      <w:spacing w:before="200" w:after="40"/>
+      <w:jc w:val="left"/>
+      <w:outlineLvl w:val="5"/>
+    </w:pPr>
+    <w:rPr>
+      <w:b/>
+      <w:sz w:val="20"/>
+      <w:szCs w:val="20"/>
+    </w:rPr>
+  </w:style>
+  <w:style w:type="character" w:default="1" w:styleId="DefaultParagraphFont">
+    <w:name w:val="Default Paragraph Font"/>
+    <w:uiPriority w:val="1"/>
+    <w:semiHidden/>
+    <w:unhideWhenUsed/>
+  </w:style>
+  <w:style w:type="table" w:default="1" w:styleId="TableNormal">
+    <w:name w:val="Normal Table"/>
+    <w:uiPriority w:val="99"/>
+    <w:semiHidden/>
+    <w:unhideWhenUsed/>
+    <w:tblPr>
+      <w:tblInd w:w="0" w:type="dxa"/>
+      <w:tblCellMar>
+        <w:top w:w="0" w:type="dxa"/>
+        <w:left w:w="108" w:type="dxa"/>
+        <w:bottom w:w="0" w:type="dxa"/>
+        <w:right w:w="108" w:type="dxa"/>
+      </w:tblCellMar>
+    </w:tblPr>
+  </w:style>
+  <w:style w:type="numbering" w:default="1" w:styleId="NoList">
+    <w:name w:val="No List"/>
+    <w:uiPriority w:val="99"/>
+    <w:semiHidden/>
+    <w:unhideWhenUsed/>
+  </w:style>
+  <w:style w:type="paragraph" w:customStyle="1" w:styleId="Heading">
+    <w:name w:val="Heading"/>
+    <w:basedOn w:val="Normal"/>
+    <w:next w:val="BodyText"/>
+    <w:qFormat/>
+    <w:pPr>
+      <w:keepNext/>
+      <w:spacing w:before="240"/>
+    </w:pPr>
+    <w:rPr>
+      <w:rFonts w:ascii="Liberation Sans" w:eastAsia="Noto Sans CJK SC Regular" w:hAnsi="Liberation Sans"/>
+      <w:sz w:val="28"/>
+      <w:szCs w:val="28"/>
+    </w:rPr>
+  </w:style>
+  <w:style w:type="paragraph" w:styleId="BodyText">
     <w:name w:val="Body Text"/>
     <w:basedOn w:val="Normal"/>
     <w:pPr>
-      <w:spacing w:lineRule="auto" w:line="276" w:before="0" w:after="140"/>
+      <w:spacing w:before="0" w:after="140" w:line="276" w:lineRule="auto"/>
     </w:pPr>
-    <w:rPr/>
   </w:style>
   <w:style w:type="paragraph" w:styleId="List">
     <w:name w:val="List"/>
-    <w:basedOn w:val="TextBody"/>
-    <w:pPr/>
-    <w:rPr>
-      <w:rFonts w:cs="FreeSans"/>
-    </w:rPr>
+    <w:basedOn w:val="BodyText"/>
   </w:style>
   <w:style w:type="paragraph" w:styleId="Caption">
-    <w:name w:val="Caption"/>
+    <w:name w:val="caption"/>
     <w:basedOn w:val="Normal"/>
     <w:qFormat/>
     <w:pPr>
       <w:suppressLineNumbers/>
-      <w:spacing w:before="120" w:after="120"/>
     </w:pPr>
     <w:rPr>
-      <w:rFonts w:cs="FreeSans"/>
       <w:i/>
       <w:iCs/>
-      <w:sz w:val="24"/>
-      <w:szCs w:val="24"/>
     </w:rPr>
   </w:style>
-  <w:style w:type="paragraph" w:styleId="Index">
+  <w:style w:type="paragraph" w:customStyle="1" w:styleId="Index">
     <w:name w:val="Index"/>
     <w:basedOn w:val="Normal"/>
     <w:qFormat/>
     <w:pPr>
       <w:suppressLineNumbers/>
     </w:pPr>
-    <w:rPr>
-      <w:rFonts w:cs="FreeSans"/>
-    </w:rPr>
-  </w:style>
-  <w:style w:type="paragraph" w:styleId="LOnormal" w:default="1">
+  </w:style>
+  <w:style w:type="paragraph" w:customStyle="1" w:styleId="LO-normal">
     <w:name w:val="LO-normal"/>
     <w:qFormat/>
     <w:pPr>
-      <w:widowControl/>
-      <w:suppressAutoHyphens w:val="true"/>
-      <w:bidi w:val="0"/>
-      <w:spacing w:before="0" w:after="0"/>
       <w:jc w:val="both"/>
     </w:pPr>
     <w:rPr>
-      <w:rFonts w:ascii="Calibri" w:hAnsi="Calibri" w:eastAsia="Noto Serif CJK SC" w:cs="FreeSans"/>
-      <w:color w:val="auto"/>
-      <w:kern w:val="0"/>
       <w:sz w:val="24"/>
-      <w:szCs w:val="24"/>
-      <w:lang w:val="en-US" w:eastAsia="zh-CN" w:bidi="hi-IN"/>
     </w:rPr>
   </w:style>
   <w:style w:type="paragraph" w:styleId="Title">
     <w:name w:val="Title"/>
-    <w:basedOn w:val="LOnormal"/>
-    <w:next w:val="LOnormal"/>
+    <w:basedOn w:val="LO-normal"/>
+    <w:next w:val="LO-normal"/>
+    <w:uiPriority w:val="10"/>
     <w:qFormat/>
     <w:pPr>
-      <w:keepNext w:val="true"/>
+      <w:keepNext/>
       <w:keepLines/>
-      <w:spacing w:lineRule="auto" w:line="240" w:before="480" w:after="120"/>
+      <w:spacing w:before="480" w:after="120"/>
     </w:pPr>
     <w:rPr>
       <w:b/>
@@ -885,24 +1062,22 @@
   </w:style>
   <w:style w:type="paragraph" w:styleId="Subtitle">
     <w:name w:val="Subtitle"/>
-    <w:basedOn w:val="LOnormal"/>
-    <w:next w:val="LOnormal"/>
+    <w:basedOn w:val="LO-normal"/>
+    <w:next w:val="LO-normal"/>
+    <w:uiPriority w:val="11"/>
     <w:qFormat/>
     <w:pPr>
-      <w:keepNext w:val="true"/>
+      <w:keepNext/>
       <w:keepLines/>
-      <w:spacing w:lineRule="auto" w:line="240" w:before="360" w:after="80"/>
+      <w:spacing w:before="360" w:after="80"/>
     </w:pPr>
     <w:rPr>
-      <w:rFonts w:ascii="Georgia" w:hAnsi="Georgia" w:eastAsia="Georgia" w:cs="Georgia"/>
+      <w:rFonts w:ascii="Georgia" w:eastAsia="Georgia" w:hAnsi="Georgia" w:cs="Georgia"/>
       <w:i/>
       <w:color w:val="666666"/>
       <w:sz w:val="48"/>
       <w:szCs w:val="48"/>
     </w:rPr>
-  </w:style>
-  <w:style w:type="table" w:default="1" w:styleId="TableNormal">
-    <w:name w:val="Table Normal"/>
   </w:style>
 </w:styles>
 </file>

</xml_diff>

<commit_message>
SOW: Replace "Subcontractors" with "Personnel"
Credit: Scott Nielson
</commit_message>
<xml_diff>
--- a/statement-of-work.docx
+++ b/statement-of-work.docx
@@ -149,14 +149,115 @@
           <w:rFonts w:ascii="Times New Roman" w:hAnsi="Times New Roman"/>
           <w:i/>
         </w:rPr>
-        <w:t>Subcontractors</w:t>
+        <w:t>Personnel</w:t>
       </w:r>
       <w:r>
         <w:rPr>
           <w:rFonts w:ascii="Times New Roman" w:hAnsi="Times New Roman"/>
         </w:rPr>
         <w:tab/>
-        <w:t>{“Yes” or “No”}</w:t>
+      </w:r>
+      <w:r>
+        <w:rPr>
+          <w:rFonts w:ascii="Times New Roman" w:hAnsi="Times New Roman"/>
+        </w:rPr>
+        <w:t xml:space="preserve">contractor </w:t>
+      </w:r>
+      <w:r>
+        <w:rPr>
+          <w:rFonts w:ascii="Times New Roman" w:hAnsi="Times New Roman"/>
+        </w:rPr>
+        <w:t>{“</w:t>
+      </w:r>
+      <w:r>
+        <w:rPr>
+          <w:rFonts w:ascii="Times New Roman" w:hAnsi="Times New Roman"/>
+        </w:rPr>
+        <w:t>may</w:t>
+      </w:r>
+      <w:r>
+        <w:rPr>
+          <w:rFonts w:ascii="Times New Roman" w:hAnsi="Times New Roman"/>
+        </w:rPr>
+        <w:t>” or “</w:t>
+      </w:r>
+      <w:r>
+        <w:rPr>
+          <w:rFonts w:ascii="Times New Roman" w:hAnsi="Times New Roman"/>
+        </w:rPr>
+        <w:t>may not</w:t>
+      </w:r>
+      <w:r>
+        <w:rPr>
+          <w:rFonts w:ascii="Times New Roman" w:hAnsi="Times New Roman"/>
+        </w:rPr>
+        <w:t>”}</w:t>
+      </w:r>
+      <w:r>
+        <w:rPr>
+          <w:rFonts w:ascii="Times New Roman" w:hAnsi="Times New Roman"/>
+        </w:rPr>
+        <w:t xml:space="preserve"> use </w:t>
+      </w:r>
+      <w:r>
+        <w:rPr>
+          <w:rFonts w:ascii="Times New Roman" w:hAnsi="Times New Roman"/>
+        </w:rPr>
+        <w:t>employee</w:t>
+      </w:r>
+      <w:r>
+        <w:rPr>
+          <w:rFonts w:ascii="Times New Roman" w:hAnsi="Times New Roman"/>
+        </w:rPr>
+        <w:t>s</w:t>
+      </w:r>
+      <w:r>
+        <w:rPr>
+          <w:rFonts w:ascii="Times New Roman" w:hAnsi="Times New Roman"/>
+        </w:rPr>
+        <w:t xml:space="preserve"> and </w:t>
+      </w:r>
+      <w:r>
+        <w:rPr>
+          <w:rFonts w:ascii="Times New Roman" w:hAnsi="Times New Roman"/>
+        </w:rPr>
+        <w:t>sub</w:t>
+      </w:r>
+      <w:r>
+        <w:rPr>
+          <w:rFonts w:ascii="Times New Roman" w:hAnsi="Times New Roman"/>
+        </w:rPr>
+        <w:t>contractor</w:t>
+      </w:r>
+      <w:r>
+        <w:rPr>
+          <w:rFonts w:ascii="Times New Roman" w:hAnsi="Times New Roman"/>
+        </w:rPr>
+        <w:t>s</w:t>
+      </w:r>
+      <w:r>
+        <w:rPr>
+          <w:rFonts w:ascii="Times New Roman" w:hAnsi="Times New Roman"/>
+        </w:rPr>
+        <w:t xml:space="preserve"> </w:t>
+      </w:r>
+      <w:r>
+        <w:rPr>
+          <w:rFonts w:ascii="Times New Roman" w:hAnsi="Times New Roman"/>
+        </w:rPr>
+        <w:t>t</w:t>
+      </w:r>
+      <w:r>
+        <w:rPr>
+          <w:rFonts w:ascii="Times New Roman" w:hAnsi="Times New Roman"/>
+        </w:rPr>
+        <w:t xml:space="preserve">o do work under this </w:t>
+      </w:r>
+      <w:r>
+        <w:rPr>
+          <w:rFonts w:ascii="Times New Roman" w:hAnsi="Times New Roman"/>
+        </w:rPr>
+        <w:t>statement of work</w:t>
       </w:r>
     </w:p>
     <w:p>
@@ -223,7 +324,21 @@
               <w:rPr>
                 <w:rFonts w:ascii="Times New Roman" w:hAnsi="Times New Roman"/>
               </w:rPr>
-              <w:t>{ClientCo, Inc.},</w:t>
+              <w:t>{</w:t>
+            </w:r>
+            <w:proofErr w:type="spellStart"/>
+            <w:r>
+              <w:rPr>
+                <w:rFonts w:ascii="Times New Roman" w:hAnsi="Times New Roman"/>
+              </w:rPr>
+              <w:t>ClientCo</w:t>
+            </w:r>
+            <w:proofErr w:type="spellEnd"/>
+            <w:r>
+              <w:rPr>
+                <w:rFonts w:ascii="Times New Roman" w:hAnsi="Times New Roman"/>
+              </w:rPr>
+              <w:t>, Inc.},</w:t>
             </w:r>
             <w:r>
               <w:rPr>

</xml_diff>